<commit_message>
Updated README: account of current progress complete
</commit_message>
<xml_diff>
--- a/readme_draft.docx
+++ b/readme_draft.docx
@@ -27,15 +27,7 @@
     <w:p/>
     <w:p>
       <w:r>
-        <w:t xml:space="preserve">The goal of this project is to create a software that simulates language change. Below is a list of steps I have to take towards completing the project. Of course, I was </w:t>
-      </w:r>
-      <w:proofErr w:type="spellStart"/>
-      <w:r>
-        <w:t>wayyyy</w:t>
-      </w:r>
-      <w:proofErr w:type="spellEnd"/>
-      <w:r>
-        <w:t xml:space="preserve"> too overly optimistic when I first envisioned the project…</w:t>
+        <w:t>The goal of this project is to create a software that simulates language change. Below is a list of steps I have to take towards completing the project. Of course, I was wayyyy too overly optimistic when I first envisioned the project…</w:t>
       </w:r>
     </w:p>
     <w:p/>
@@ -163,13 +155,8 @@
     </w:p>
     <w:p/>
     <w:p>
-      <w:proofErr w:type="gramStart"/>
-      <w:r>
-        <w:t>So</w:t>
-      </w:r>
-      <w:proofErr w:type="gramEnd"/>
-      <w:r>
-        <w:t xml:space="preserve"> by then I realized that even getting that far is a bit of a stretch… And I was right…</w:t>
+      <w:r>
+        <w:t>So by then I realized that even getting that far is a bit of a stretch… And I was right…</w:t>
       </w:r>
     </w:p>
     <w:p/>
@@ -560,15 +547,7 @@
     <w:p>
       <w:r>
         <w:tab/>
-        <w:t xml:space="preserve">Note: It took me </w:t>
-      </w:r>
-      <w:proofErr w:type="spellStart"/>
-      <w:r>
-        <w:t>foreeever</w:t>
-      </w:r>
-      <w:proofErr w:type="spellEnd"/>
-      <w:r>
-        <w:t xml:space="preserve"> to figure out how to fix this. You’re welcome!</w:t>
+        <w:t>Note: It took me foreeever to figure out how to fix this. You’re welcome!</w:t>
       </w:r>
     </w:p>
     <w:p>
@@ -703,15 +682,7 @@
       </w:r>
       <w:r>
         <w:tab/>
-        <w:t>Click into the folder “</w:t>
-      </w:r>
-      <w:proofErr w:type="spellStart"/>
-      <w:r>
-        <w:t>etc</w:t>
-      </w:r>
-      <w:proofErr w:type="spellEnd"/>
-      <w:r>
-        <w:t xml:space="preserve">”, then into another folder “extra”, where you’ll see a file </w:t>
+        <w:t xml:space="preserve">Click into the folder “etc”, then into another folder “extra”, where you’ll see a file </w:t>
       </w:r>
     </w:p>
     <w:p>
@@ -719,21 +690,13 @@
         <w:ind w:left="720"/>
       </w:pPr>
       <w:r>
-        <w:t>named “</w:t>
-      </w:r>
-      <w:proofErr w:type="spellStart"/>
-      <w:r>
-        <w:t>httpd</w:t>
+        <w:t>named “httpd</w:t>
       </w:r>
       <w:r>
         <w:t>-xampp</w:t>
       </w:r>
       <w:r>
-        <w:t>.conf</w:t>
-      </w:r>
-      <w:proofErr w:type="spellEnd"/>
-      <w:r>
-        <w:t>”</w:t>
+        <w:t>.conf”</w:t>
       </w:r>
       <w:r>
         <w:t xml:space="preserve"> (second one in last row)</w:t>
@@ -1010,28 +973,20 @@
         <w:rPr>
           <w:b/>
         </w:rPr>
-        <w:t xml:space="preserve">vim </w:t>
-      </w:r>
-      <w:proofErr w:type="spellStart"/>
+        <w:t>vim httpd</w:t>
+      </w:r>
       <w:r>
         <w:rPr>
           <w:b/>
         </w:rPr>
-        <w:t>httpd</w:t>
+        <w:t>-xampp</w:t>
       </w:r>
       <w:r>
         <w:rPr>
           <w:b/>
         </w:rPr>
-        <w:t>-xampp</w:t>
-      </w:r>
-      <w:r>
-        <w:rPr>
-          <w:b/>
-        </w:rPr>
         <w:t>.conf</w:t>
       </w:r>
-      <w:proofErr w:type="spellEnd"/>
       <w:r>
         <w:t xml:space="preserve"> and hit enter. You will see something like this:</w:t>
       </w:r>
@@ -1095,15 +1050,7 @@
       </w:r>
       <w:r>
         <w:tab/>
-        <w:t>Hit ‘</w:t>
-      </w:r>
-      <w:proofErr w:type="spellStart"/>
-      <w:r>
-        <w:t>i</w:t>
-      </w:r>
-      <w:proofErr w:type="spellEnd"/>
-      <w:r>
-        <w:t>’ (stands for “insert”) so we can modify the file. Find the following section:</w:t>
+        <w:t>Hit ‘i’ (stands for “insert”) so we can modify the file. Find the following section:</w:t>
       </w:r>
     </w:p>
     <w:p/>
@@ -1238,14 +1185,12 @@
       <w:r>
         <w:t xml:space="preserve">, type </w:t>
       </w:r>
-      <w:proofErr w:type="spellStart"/>
       <w:r>
         <w:rPr>
           <w:b/>
         </w:rPr>
         <w:t>wq</w:t>
       </w:r>
-      <w:proofErr w:type="spellEnd"/>
       <w:r>
         <w:t>, then hit enter to save and quit</w:t>
       </w:r>
@@ -1405,7 +1350,6 @@
       <w:pPr>
         <w:jc w:val="center"/>
       </w:pPr>
-      <w:bookmarkStart w:id="0" w:name="_GoBack"/>
       <w:r>
         <w:rPr>
           <w:noProof/>
@@ -1452,7 +1396,6 @@
           </wp:inline>
         </w:drawing>
       </w:r>
-      <w:bookmarkEnd w:id="0"/>
     </w:p>
     <w:p/>
     <w:p>
@@ -1699,15 +1642,7 @@
         <w:tab/>
       </w:r>
       <w:r>
-        <w:t xml:space="preserve">Add each item to the </w:t>
-      </w:r>
-      <w:proofErr w:type="gramStart"/>
-      <w:r>
-        <w:t>form, and</w:t>
-      </w:r>
-      <w:proofErr w:type="gramEnd"/>
-      <w:r>
-        <w:t xml:space="preserve"> click “Go” at the bottom of the page when you’re done. Here is an example:</w:t>
+        <w:t>Add each item to the form, and click “Go” at the bottom of the page when you’re done. Here is an example:</w:t>
       </w:r>
     </w:p>
     <w:p>
@@ -1848,6 +1783,1032 @@
       <w:r>
         <w:t>We did it! Hooray!!!</w:t>
       </w:r>
+    </w:p>
+    <w:p>
+      <w:pPr>
+        <w:ind w:left="720" w:hanging="720"/>
+      </w:pPr>
+    </w:p>
+    <w:p>
+      <w:pPr>
+        <w:ind w:left="720" w:hanging="720"/>
+      </w:pPr>
+    </w:p>
+    <w:p>
+      <w:pPr>
+        <w:ind w:left="720" w:hanging="720"/>
+        <w:rPr>
+          <w:b/>
+        </w:rPr>
+      </w:pPr>
+      <w:r>
+        <w:rPr>
+          <w:b/>
+        </w:rPr>
+        <w:lastRenderedPageBreak/>
+        <w:t>3</w:t>
+      </w:r>
+      <w:r>
+        <w:rPr>
+          <w:b/>
+        </w:rPr>
+        <w:tab/>
+        <w:t>Connecting Qt to a database</w:t>
+      </w:r>
+    </w:p>
+    <w:p>
+      <w:pPr>
+        <w:ind w:left="720" w:hanging="720"/>
+        <w:rPr>
+          <w:b/>
+        </w:rPr>
+      </w:pPr>
+    </w:p>
+    <w:p>
+      <w:r>
+        <w:t xml:space="preserve">So God knows how many hours I have spent looking at tutorials and forums trying to figure this out, but it just </w:t>
+      </w:r>
+      <w:r>
+        <w:rPr>
+          <w:i/>
+        </w:rPr>
+        <w:t>would not work</w:t>
+      </w:r>
+      <w:r>
+        <w:t>.</w:t>
+      </w:r>
+    </w:p>
+    <w:p/>
+    <w:p>
+      <w:r>
+        <w:t xml:space="preserve">The code that various tutorials and forums said to put in </w:t>
+      </w:r>
+      <w:r>
+        <w:rPr>
+          <w:b/>
+        </w:rPr>
+        <w:t>main.cpp</w:t>
+      </w:r>
+      <w:r>
+        <w:t xml:space="preserve"> are pretty much all the same, and look something like this:</w:t>
+      </w:r>
+    </w:p>
+    <w:p/>
+    <w:tbl>
+      <w:tblPr>
+        <w:tblW w:w="0" w:type="auto"/>
+        <w:jc w:val="center"/>
+        <w:shd w:val="clear" w:color="auto" w:fill="F2F2F2" w:themeFill="background1" w:themeFillShade="F2"/>
+        <w:tblCellMar>
+          <w:top w:w="15" w:type="dxa"/>
+          <w:left w:w="15" w:type="dxa"/>
+          <w:bottom w:w="15" w:type="dxa"/>
+          <w:right w:w="15" w:type="dxa"/>
+        </w:tblCellMar>
+        <w:tblLook w:val="04A0" w:firstRow="1" w:lastRow="0" w:firstColumn="1" w:lastColumn="0" w:noHBand="0" w:noVBand="1"/>
+      </w:tblPr>
+      <w:tblGrid>
+        <w:gridCol w:w="7525"/>
+      </w:tblGrid>
+      <w:tr>
+        <w:trPr>
+          <w:jc w:val="center"/>
+        </w:trPr>
+        <w:tc>
+          <w:tcPr>
+            <w:tcW w:w="0" w:type="auto"/>
+            <w:shd w:val="clear" w:color="auto" w:fill="F2F2F2" w:themeFill="background1" w:themeFillShade="F2"/>
+            <w:tcMar>
+              <w:top w:w="0" w:type="dxa"/>
+              <w:left w:w="150" w:type="dxa"/>
+              <w:bottom w:w="0" w:type="dxa"/>
+              <w:right w:w="150" w:type="dxa"/>
+            </w:tcMar>
+            <w:hideMark/>
+          </w:tcPr>
+          <w:p>
+            <w:pPr>
+              <w:spacing w:line="300" w:lineRule="atLeast"/>
+              <w:rPr>
+                <w:rFonts w:ascii="Consolas" w:eastAsia="Times New Roman" w:hAnsi="Consolas" w:cs="Consolas"/>
+                <w:color w:val="6A737D"/>
+                <w:sz w:val="18"/>
+                <w:szCs w:val="18"/>
+              </w:rPr>
+            </w:pPr>
+            <w:r>
+              <w:rPr>
+                <w:rFonts w:ascii="Consolas" w:eastAsia="Times New Roman" w:hAnsi="Consolas" w:cs="Consolas"/>
+                <w:color w:val="24292E"/>
+                <w:sz w:val="18"/>
+                <w:szCs w:val="18"/>
+              </w:rPr>
+              <w:t xml:space="preserve">    </w:t>
+            </w:r>
+            <w:r>
+              <w:rPr>
+                <w:rFonts w:ascii="Consolas" w:eastAsia="Times New Roman" w:hAnsi="Consolas" w:cs="Consolas"/>
+                <w:color w:val="6A737D"/>
+                <w:sz w:val="18"/>
+                <w:szCs w:val="18"/>
+              </w:rPr>
+              <w:t>// creating a database connection</w:t>
+            </w:r>
+          </w:p>
+          <w:p>
+            <w:pPr>
+              <w:spacing w:line="300" w:lineRule="atLeast"/>
+              <w:rPr>
+                <w:rFonts w:ascii="Consolas" w:eastAsia="Times New Roman" w:hAnsi="Consolas" w:cs="Consolas"/>
+                <w:color w:val="24292E"/>
+                <w:sz w:val="18"/>
+                <w:szCs w:val="18"/>
+              </w:rPr>
+            </w:pPr>
+          </w:p>
+          <w:p>
+            <w:pPr>
+              <w:spacing w:line="300" w:lineRule="atLeast"/>
+              <w:rPr>
+                <w:rFonts w:ascii="Consolas" w:eastAsia="Times New Roman" w:hAnsi="Consolas" w:cs="Consolas"/>
+                <w:color w:val="24292E"/>
+                <w:sz w:val="18"/>
+                <w:szCs w:val="18"/>
+              </w:rPr>
+            </w:pPr>
+            <w:r>
+              <w:rPr>
+                <w:rFonts w:ascii="Consolas" w:eastAsia="Times New Roman" w:hAnsi="Consolas" w:cs="Consolas"/>
+                <w:color w:val="24292E"/>
+                <w:sz w:val="18"/>
+                <w:szCs w:val="18"/>
+              </w:rPr>
+              <w:t xml:space="preserve">    QSqlDatabase db = </w:t>
+            </w:r>
+            <w:r>
+              <w:rPr>
+                <w:rFonts w:ascii="Consolas" w:eastAsia="Times New Roman" w:hAnsi="Consolas" w:cs="Consolas"/>
+                <w:color w:val="005CC5"/>
+                <w:sz w:val="18"/>
+                <w:szCs w:val="18"/>
+              </w:rPr>
+              <w:t>QSqlDatabase::addDatabase</w:t>
+            </w:r>
+            <w:r>
+              <w:rPr>
+                <w:rFonts w:ascii="Consolas" w:eastAsia="Times New Roman" w:hAnsi="Consolas" w:cs="Consolas"/>
+                <w:color w:val="24292E"/>
+                <w:sz w:val="18"/>
+                <w:szCs w:val="18"/>
+              </w:rPr>
+              <w:t>(</w:t>
+            </w:r>
+            <w:r>
+              <w:rPr>
+                <w:rFonts w:ascii="Consolas" w:eastAsia="Times New Roman" w:hAnsi="Consolas" w:cs="Consolas"/>
+                <w:color w:val="032F62"/>
+                <w:sz w:val="18"/>
+                <w:szCs w:val="18"/>
+              </w:rPr>
+              <w:t>"</w:t>
+            </w:r>
+            <w:r>
+              <w:rPr>
+                <w:rFonts w:ascii="Consolas" w:eastAsia="Times New Roman" w:hAnsi="Consolas" w:cs="Consolas"/>
+                <w:color w:val="032F62"/>
+                <w:sz w:val="18"/>
+                <w:szCs w:val="18"/>
+              </w:rPr>
+              <w:t>QMYSQL</w:t>
+            </w:r>
+            <w:r>
+              <w:rPr>
+                <w:rFonts w:ascii="Consolas" w:eastAsia="Times New Roman" w:hAnsi="Consolas" w:cs="Consolas"/>
+                <w:color w:val="032F62"/>
+                <w:sz w:val="18"/>
+                <w:szCs w:val="18"/>
+              </w:rPr>
+              <w:t>"</w:t>
+            </w:r>
+            <w:r>
+              <w:rPr>
+                <w:rFonts w:ascii="Consolas" w:eastAsia="Times New Roman" w:hAnsi="Consolas" w:cs="Consolas"/>
+                <w:color w:val="032F62"/>
+                <w:sz w:val="18"/>
+                <w:szCs w:val="18"/>
+              </w:rPr>
+              <w:t>)</w:t>
+            </w:r>
+            <w:r>
+              <w:rPr>
+                <w:rFonts w:ascii="Consolas" w:eastAsia="Times New Roman" w:hAnsi="Consolas" w:cs="Consolas"/>
+                <w:color w:val="24292E"/>
+                <w:sz w:val="18"/>
+                <w:szCs w:val="18"/>
+              </w:rPr>
+              <w:t>;</w:t>
+            </w:r>
+          </w:p>
+          <w:p>
+            <w:pPr>
+              <w:spacing w:line="300" w:lineRule="atLeast"/>
+              <w:rPr>
+                <w:rFonts w:ascii="Consolas" w:eastAsia="Times New Roman" w:hAnsi="Consolas" w:cs="Consolas"/>
+                <w:color w:val="24292E"/>
+                <w:sz w:val="18"/>
+                <w:szCs w:val="18"/>
+              </w:rPr>
+            </w:pPr>
+            <w:r>
+              <w:rPr>
+                <w:rFonts w:ascii="Consolas" w:eastAsia="Times New Roman" w:hAnsi="Consolas" w:cs="Consolas"/>
+                <w:color w:val="24292E"/>
+                <w:sz w:val="18"/>
+                <w:szCs w:val="18"/>
+              </w:rPr>
+              <w:t xml:space="preserve">    </w:t>
+            </w:r>
+            <w:r>
+              <w:rPr>
+                <w:rFonts w:ascii="Consolas" w:eastAsia="Times New Roman" w:hAnsi="Consolas" w:cs="Consolas"/>
+                <w:color w:val="24292E"/>
+                <w:sz w:val="18"/>
+                <w:szCs w:val="18"/>
+              </w:rPr>
+              <w:t>db.</w:t>
+            </w:r>
+            <w:r>
+              <w:rPr>
+                <w:rFonts w:ascii="Consolas" w:eastAsia="Times New Roman" w:hAnsi="Consolas" w:cs="Consolas"/>
+                <w:color w:val="005CC5"/>
+                <w:sz w:val="18"/>
+                <w:szCs w:val="18"/>
+              </w:rPr>
+              <w:t>setHostName</w:t>
+            </w:r>
+            <w:r>
+              <w:rPr>
+                <w:rFonts w:ascii="Consolas" w:eastAsia="Times New Roman" w:hAnsi="Consolas" w:cs="Consolas"/>
+                <w:color w:val="24292E"/>
+                <w:sz w:val="18"/>
+                <w:szCs w:val="18"/>
+              </w:rPr>
+              <w:t>(</w:t>
+            </w:r>
+            <w:r>
+              <w:rPr>
+                <w:rFonts w:ascii="Consolas" w:eastAsia="Times New Roman" w:hAnsi="Consolas" w:cs="Consolas"/>
+                <w:color w:val="032F62"/>
+                <w:sz w:val="18"/>
+                <w:szCs w:val="18"/>
+              </w:rPr>
+              <w:t>"localhost"</w:t>
+            </w:r>
+            <w:r>
+              <w:rPr>
+                <w:rFonts w:ascii="Consolas" w:eastAsia="Times New Roman" w:hAnsi="Consolas" w:cs="Consolas"/>
+                <w:color w:val="24292E"/>
+                <w:sz w:val="18"/>
+                <w:szCs w:val="18"/>
+              </w:rPr>
+              <w:t>);</w:t>
+            </w:r>
+          </w:p>
+        </w:tc>
+      </w:tr>
+      <w:tr>
+        <w:trPr>
+          <w:jc w:val="center"/>
+        </w:trPr>
+        <w:tc>
+          <w:tcPr>
+            <w:tcW w:w="0" w:type="auto"/>
+            <w:shd w:val="clear" w:color="auto" w:fill="F2F2F2" w:themeFill="background1" w:themeFillShade="F2"/>
+            <w:tcMar>
+              <w:top w:w="0" w:type="dxa"/>
+              <w:left w:w="150" w:type="dxa"/>
+              <w:bottom w:w="0" w:type="dxa"/>
+              <w:right w:w="150" w:type="dxa"/>
+            </w:tcMar>
+            <w:hideMark/>
+          </w:tcPr>
+          <w:p>
+            <w:pPr>
+              <w:spacing w:line="300" w:lineRule="atLeast"/>
+              <w:rPr>
+                <w:rFonts w:ascii="Consolas" w:eastAsia="Times New Roman" w:hAnsi="Consolas" w:cs="Consolas"/>
+                <w:color w:val="24292E"/>
+                <w:sz w:val="18"/>
+                <w:szCs w:val="18"/>
+              </w:rPr>
+            </w:pPr>
+            <w:r>
+              <w:rPr>
+                <w:rFonts w:ascii="Consolas" w:eastAsia="Times New Roman" w:hAnsi="Consolas" w:cs="Consolas"/>
+                <w:color w:val="24292E"/>
+                <w:sz w:val="18"/>
+                <w:szCs w:val="18"/>
+              </w:rPr>
+              <w:t xml:space="preserve">    db.</w:t>
+            </w:r>
+            <w:r>
+              <w:rPr>
+                <w:rFonts w:ascii="Consolas" w:eastAsia="Times New Roman" w:hAnsi="Consolas" w:cs="Consolas"/>
+                <w:color w:val="005CC5"/>
+                <w:sz w:val="18"/>
+                <w:szCs w:val="18"/>
+              </w:rPr>
+              <w:t>setUserName</w:t>
+            </w:r>
+            <w:r>
+              <w:rPr>
+                <w:rFonts w:ascii="Consolas" w:eastAsia="Times New Roman" w:hAnsi="Consolas" w:cs="Consolas"/>
+                <w:color w:val="24292E"/>
+                <w:sz w:val="18"/>
+                <w:szCs w:val="18"/>
+              </w:rPr>
+              <w:t>(</w:t>
+            </w:r>
+            <w:r>
+              <w:rPr>
+                <w:rFonts w:ascii="Consolas" w:eastAsia="Times New Roman" w:hAnsi="Consolas" w:cs="Consolas"/>
+                <w:color w:val="032F62"/>
+                <w:sz w:val="18"/>
+                <w:szCs w:val="18"/>
+              </w:rPr>
+              <w:t>"root"</w:t>
+            </w:r>
+            <w:r>
+              <w:rPr>
+                <w:rFonts w:ascii="Consolas" w:eastAsia="Times New Roman" w:hAnsi="Consolas" w:cs="Consolas"/>
+                <w:color w:val="24292E"/>
+                <w:sz w:val="18"/>
+                <w:szCs w:val="18"/>
+              </w:rPr>
+              <w:t xml:space="preserve">); </w:t>
+            </w:r>
+            <w:r>
+              <w:rPr>
+                <w:rFonts w:ascii="Consolas" w:eastAsia="Times New Roman" w:hAnsi="Consolas" w:cs="Consolas"/>
+                <w:color w:val="6A737D"/>
+                <w:sz w:val="18"/>
+                <w:szCs w:val="18"/>
+              </w:rPr>
+              <w:t>// default mysql username for xampp is 'root'</w:t>
+            </w:r>
+          </w:p>
+        </w:tc>
+      </w:tr>
+      <w:tr>
+        <w:trPr>
+          <w:jc w:val="center"/>
+        </w:trPr>
+        <w:tc>
+          <w:tcPr>
+            <w:tcW w:w="0" w:type="auto"/>
+            <w:shd w:val="clear" w:color="auto" w:fill="F2F2F2" w:themeFill="background1" w:themeFillShade="F2"/>
+            <w:tcMar>
+              <w:top w:w="0" w:type="dxa"/>
+              <w:left w:w="150" w:type="dxa"/>
+              <w:bottom w:w="0" w:type="dxa"/>
+              <w:right w:w="150" w:type="dxa"/>
+            </w:tcMar>
+            <w:hideMark/>
+          </w:tcPr>
+          <w:p>
+            <w:pPr>
+              <w:spacing w:line="300" w:lineRule="atLeast"/>
+              <w:rPr>
+                <w:rFonts w:ascii="Consolas" w:eastAsia="Times New Roman" w:hAnsi="Consolas" w:cs="Consolas"/>
+                <w:color w:val="24292E"/>
+                <w:sz w:val="18"/>
+                <w:szCs w:val="18"/>
+              </w:rPr>
+            </w:pPr>
+            <w:r>
+              <w:rPr>
+                <w:rFonts w:ascii="Consolas" w:eastAsia="Times New Roman" w:hAnsi="Consolas" w:cs="Consolas"/>
+                <w:color w:val="24292E"/>
+                <w:sz w:val="18"/>
+                <w:szCs w:val="18"/>
+              </w:rPr>
+              <w:t xml:space="preserve">    db.</w:t>
+            </w:r>
+            <w:r>
+              <w:rPr>
+                <w:rFonts w:ascii="Consolas" w:eastAsia="Times New Roman" w:hAnsi="Consolas" w:cs="Consolas"/>
+                <w:color w:val="005CC5"/>
+                <w:sz w:val="18"/>
+                <w:szCs w:val="18"/>
+              </w:rPr>
+              <w:t>setPassword</w:t>
+            </w:r>
+            <w:r>
+              <w:rPr>
+                <w:rFonts w:ascii="Consolas" w:eastAsia="Times New Roman" w:hAnsi="Consolas" w:cs="Consolas"/>
+                <w:color w:val="24292E"/>
+                <w:sz w:val="18"/>
+                <w:szCs w:val="18"/>
+              </w:rPr>
+              <w:t>(</w:t>
+            </w:r>
+            <w:r>
+              <w:rPr>
+                <w:rFonts w:ascii="Consolas" w:eastAsia="Times New Roman" w:hAnsi="Consolas" w:cs="Consolas"/>
+                <w:color w:val="032F62"/>
+                <w:sz w:val="18"/>
+                <w:szCs w:val="18"/>
+              </w:rPr>
+              <w:t>""</w:t>
+            </w:r>
+            <w:r>
+              <w:rPr>
+                <w:rFonts w:ascii="Consolas" w:eastAsia="Times New Roman" w:hAnsi="Consolas" w:cs="Consolas"/>
+                <w:color w:val="24292E"/>
+                <w:sz w:val="18"/>
+                <w:szCs w:val="18"/>
+              </w:rPr>
+              <w:t xml:space="preserve">);  </w:t>
+            </w:r>
+            <w:r>
+              <w:rPr>
+                <w:rFonts w:ascii="Consolas" w:eastAsia="Times New Roman" w:hAnsi="Consolas" w:cs="Consolas"/>
+                <w:color w:val="6A737D"/>
+                <w:sz w:val="18"/>
+                <w:szCs w:val="18"/>
+              </w:rPr>
+              <w:t>// xampp mysql has no password in default</w:t>
+            </w:r>
+          </w:p>
+        </w:tc>
+      </w:tr>
+      <w:tr>
+        <w:trPr>
+          <w:jc w:val="center"/>
+        </w:trPr>
+        <w:tc>
+          <w:tcPr>
+            <w:tcW w:w="0" w:type="auto"/>
+            <w:shd w:val="clear" w:color="auto" w:fill="F2F2F2" w:themeFill="background1" w:themeFillShade="F2"/>
+            <w:tcMar>
+              <w:top w:w="0" w:type="dxa"/>
+              <w:left w:w="150" w:type="dxa"/>
+              <w:bottom w:w="0" w:type="dxa"/>
+              <w:right w:w="150" w:type="dxa"/>
+            </w:tcMar>
+            <w:hideMark/>
+          </w:tcPr>
+          <w:p>
+            <w:pPr>
+              <w:spacing w:line="300" w:lineRule="atLeast"/>
+              <w:rPr>
+                <w:rFonts w:ascii="Consolas" w:eastAsia="Times New Roman" w:hAnsi="Consolas" w:cs="Consolas"/>
+                <w:color w:val="24292E"/>
+                <w:sz w:val="18"/>
+                <w:szCs w:val="18"/>
+              </w:rPr>
+            </w:pPr>
+            <w:r>
+              <w:rPr>
+                <w:rFonts w:ascii="Consolas" w:eastAsia="Times New Roman" w:hAnsi="Consolas" w:cs="Consolas"/>
+                <w:color w:val="24292E"/>
+                <w:sz w:val="18"/>
+                <w:szCs w:val="18"/>
+              </w:rPr>
+              <w:t xml:space="preserve">    db.</w:t>
+            </w:r>
+            <w:r>
+              <w:rPr>
+                <w:rFonts w:ascii="Consolas" w:eastAsia="Times New Roman" w:hAnsi="Consolas" w:cs="Consolas"/>
+                <w:color w:val="005CC5"/>
+                <w:sz w:val="18"/>
+                <w:szCs w:val="18"/>
+              </w:rPr>
+              <w:t>setDatabaseName</w:t>
+            </w:r>
+            <w:r>
+              <w:rPr>
+                <w:rFonts w:ascii="Consolas" w:eastAsia="Times New Roman" w:hAnsi="Consolas" w:cs="Consolas"/>
+                <w:color w:val="24292E"/>
+                <w:sz w:val="18"/>
+                <w:szCs w:val="18"/>
+              </w:rPr>
+              <w:t>(</w:t>
+            </w:r>
+            <w:r>
+              <w:rPr>
+                <w:rFonts w:ascii="Consolas" w:eastAsia="Times New Roman" w:hAnsi="Consolas" w:cs="Consolas"/>
+                <w:color w:val="032F62"/>
+                <w:sz w:val="18"/>
+                <w:szCs w:val="18"/>
+              </w:rPr>
+              <w:t>"qtdatabase"</w:t>
+            </w:r>
+            <w:r>
+              <w:rPr>
+                <w:rFonts w:ascii="Consolas" w:eastAsia="Times New Roman" w:hAnsi="Consolas" w:cs="Consolas"/>
+                <w:color w:val="24292E"/>
+                <w:sz w:val="18"/>
+                <w:szCs w:val="18"/>
+              </w:rPr>
+              <w:t>);</w:t>
+            </w:r>
+          </w:p>
+        </w:tc>
+      </w:tr>
+      <w:tr>
+        <w:trPr>
+          <w:jc w:val="center"/>
+        </w:trPr>
+        <w:tc>
+          <w:tcPr>
+            <w:tcW w:w="0" w:type="auto"/>
+            <w:shd w:val="clear" w:color="auto" w:fill="F2F2F2" w:themeFill="background1" w:themeFillShade="F2"/>
+            <w:tcMar>
+              <w:top w:w="0" w:type="dxa"/>
+              <w:left w:w="150" w:type="dxa"/>
+              <w:bottom w:w="0" w:type="dxa"/>
+              <w:right w:w="150" w:type="dxa"/>
+            </w:tcMar>
+            <w:hideMark/>
+          </w:tcPr>
+          <w:p>
+            <w:pPr>
+              <w:spacing w:line="300" w:lineRule="atLeast"/>
+              <w:rPr>
+                <w:rFonts w:ascii="Consolas" w:eastAsia="Times New Roman" w:hAnsi="Consolas" w:cs="Consolas"/>
+                <w:color w:val="24292E"/>
+                <w:sz w:val="18"/>
+                <w:szCs w:val="18"/>
+              </w:rPr>
+            </w:pPr>
+          </w:p>
+          <w:p>
+            <w:pPr>
+              <w:spacing w:line="300" w:lineRule="atLeast"/>
+              <w:jc w:val="right"/>
+              <w:rPr>
+                <w:rFonts w:eastAsia="Times New Roman" w:cs="Times New Roman"/>
+                <w:sz w:val="20"/>
+                <w:szCs w:val="20"/>
+              </w:rPr>
+            </w:pPr>
+          </w:p>
+        </w:tc>
+      </w:tr>
+      <w:tr>
+        <w:trPr>
+          <w:jc w:val="center"/>
+        </w:trPr>
+        <w:tc>
+          <w:tcPr>
+            <w:tcW w:w="0" w:type="auto"/>
+            <w:shd w:val="clear" w:color="auto" w:fill="F2F2F2" w:themeFill="background1" w:themeFillShade="F2"/>
+            <w:tcMar>
+              <w:top w:w="0" w:type="dxa"/>
+              <w:left w:w="150" w:type="dxa"/>
+              <w:bottom w:w="0" w:type="dxa"/>
+              <w:right w:w="150" w:type="dxa"/>
+            </w:tcMar>
+            <w:hideMark/>
+          </w:tcPr>
+          <w:p>
+            <w:pPr>
+              <w:spacing w:line="300" w:lineRule="atLeast"/>
+              <w:rPr>
+                <w:rFonts w:ascii="Consolas" w:eastAsia="Times New Roman" w:hAnsi="Consolas" w:cs="Consolas"/>
+                <w:color w:val="24292E"/>
+                <w:sz w:val="18"/>
+                <w:szCs w:val="18"/>
+              </w:rPr>
+            </w:pPr>
+            <w:r>
+              <w:rPr>
+                <w:rFonts w:ascii="Consolas" w:eastAsia="Times New Roman" w:hAnsi="Consolas" w:cs="Consolas"/>
+                <w:color w:val="24292E"/>
+                <w:sz w:val="18"/>
+                <w:szCs w:val="18"/>
+              </w:rPr>
+              <w:t xml:space="preserve">    </w:t>
+            </w:r>
+            <w:r>
+              <w:rPr>
+                <w:rFonts w:ascii="Consolas" w:eastAsia="Times New Roman" w:hAnsi="Consolas" w:cs="Consolas"/>
+                <w:color w:val="6A737D"/>
+                <w:sz w:val="18"/>
+                <w:szCs w:val="18"/>
+              </w:rPr>
+              <w:t>// lets test the connection</w:t>
+            </w:r>
+          </w:p>
+        </w:tc>
+      </w:tr>
+      <w:tr>
+        <w:trPr>
+          <w:jc w:val="center"/>
+        </w:trPr>
+        <w:tc>
+          <w:tcPr>
+            <w:tcW w:w="0" w:type="auto"/>
+            <w:shd w:val="clear" w:color="auto" w:fill="F2F2F2" w:themeFill="background1" w:themeFillShade="F2"/>
+            <w:tcMar>
+              <w:top w:w="0" w:type="dxa"/>
+              <w:left w:w="150" w:type="dxa"/>
+              <w:bottom w:w="0" w:type="dxa"/>
+              <w:right w:w="150" w:type="dxa"/>
+            </w:tcMar>
+            <w:hideMark/>
+          </w:tcPr>
+          <w:p>
+            <w:pPr>
+              <w:spacing w:line="300" w:lineRule="atLeast"/>
+              <w:rPr>
+                <w:rFonts w:ascii="Consolas" w:eastAsia="Times New Roman" w:hAnsi="Consolas" w:cs="Consolas"/>
+                <w:color w:val="24292E"/>
+                <w:sz w:val="18"/>
+                <w:szCs w:val="18"/>
+              </w:rPr>
+            </w:pPr>
+            <w:r>
+              <w:rPr>
+                <w:rFonts w:ascii="Consolas" w:eastAsia="Times New Roman" w:hAnsi="Consolas" w:cs="Consolas"/>
+                <w:color w:val="24292E"/>
+                <w:sz w:val="18"/>
+                <w:szCs w:val="18"/>
+              </w:rPr>
+              <w:t xml:space="preserve">    </w:t>
+            </w:r>
+            <w:r>
+              <w:rPr>
+                <w:rFonts w:ascii="Consolas" w:eastAsia="Times New Roman" w:hAnsi="Consolas" w:cs="Consolas"/>
+                <w:color w:val="D73A49"/>
+                <w:sz w:val="18"/>
+                <w:szCs w:val="18"/>
+              </w:rPr>
+              <w:t>if</w:t>
+            </w:r>
+            <w:r>
+              <w:rPr>
+                <w:rFonts w:ascii="Consolas" w:eastAsia="Times New Roman" w:hAnsi="Consolas" w:cs="Consolas"/>
+                <w:color w:val="24292E"/>
+                <w:sz w:val="18"/>
+                <w:szCs w:val="18"/>
+              </w:rPr>
+              <w:t>(db.</w:t>
+            </w:r>
+            <w:r>
+              <w:rPr>
+                <w:rFonts w:ascii="Consolas" w:eastAsia="Times New Roman" w:hAnsi="Consolas" w:cs="Consolas"/>
+                <w:color w:val="005CC5"/>
+                <w:sz w:val="18"/>
+                <w:szCs w:val="18"/>
+              </w:rPr>
+              <w:t>open</w:t>
+            </w:r>
+            <w:r>
+              <w:rPr>
+                <w:rFonts w:ascii="Consolas" w:eastAsia="Times New Roman" w:hAnsi="Consolas" w:cs="Consolas"/>
+                <w:color w:val="24292E"/>
+                <w:sz w:val="18"/>
+                <w:szCs w:val="18"/>
+              </w:rPr>
+              <w:t>()){</w:t>
+            </w:r>
+          </w:p>
+        </w:tc>
+      </w:tr>
+      <w:tr>
+        <w:trPr>
+          <w:jc w:val="center"/>
+        </w:trPr>
+        <w:tc>
+          <w:tcPr>
+            <w:tcW w:w="0" w:type="auto"/>
+            <w:shd w:val="clear" w:color="auto" w:fill="F2F2F2" w:themeFill="background1" w:themeFillShade="F2"/>
+            <w:tcMar>
+              <w:top w:w="0" w:type="dxa"/>
+              <w:left w:w="150" w:type="dxa"/>
+              <w:bottom w:w="0" w:type="dxa"/>
+              <w:right w:w="150" w:type="dxa"/>
+            </w:tcMar>
+            <w:hideMark/>
+          </w:tcPr>
+          <w:p>
+            <w:pPr>
+              <w:spacing w:line="300" w:lineRule="atLeast"/>
+              <w:rPr>
+                <w:rFonts w:ascii="Consolas" w:eastAsia="Times New Roman" w:hAnsi="Consolas" w:cs="Consolas"/>
+                <w:color w:val="24292E"/>
+                <w:sz w:val="18"/>
+                <w:szCs w:val="18"/>
+              </w:rPr>
+            </w:pPr>
+            <w:r>
+              <w:rPr>
+                <w:rFonts w:ascii="Consolas" w:eastAsia="Times New Roman" w:hAnsi="Consolas" w:cs="Consolas"/>
+                <w:color w:val="24292E"/>
+                <w:sz w:val="18"/>
+                <w:szCs w:val="18"/>
+              </w:rPr>
+              <w:t xml:space="preserve">        cout &lt;</w:t>
+            </w:r>
+            <w:r>
+              <w:rPr>
+                <w:rFonts w:ascii="Consolas" w:eastAsia="Times New Roman" w:hAnsi="Consolas" w:cs="Consolas"/>
+                <w:color w:val="24292E"/>
+                <w:sz w:val="18"/>
+                <w:szCs w:val="18"/>
+              </w:rPr>
+              <w:t xml:space="preserve">&lt; </w:t>
+            </w:r>
+            <w:r>
+              <w:rPr>
+                <w:rFonts w:ascii="Consolas" w:eastAsia="Times New Roman" w:hAnsi="Consolas" w:cs="Consolas"/>
+                <w:color w:val="032F62"/>
+                <w:sz w:val="18"/>
+                <w:szCs w:val="18"/>
+              </w:rPr>
+              <w:t>"Database connected"</w:t>
+            </w:r>
+            <w:r>
+              <w:rPr>
+                <w:rFonts w:ascii="Consolas" w:eastAsia="Times New Roman" w:hAnsi="Consolas" w:cs="Consolas"/>
+                <w:color w:val="24292E"/>
+                <w:sz w:val="18"/>
+                <w:szCs w:val="18"/>
+              </w:rPr>
+              <w:t xml:space="preserve"> &lt;&lt; endl;</w:t>
+            </w:r>
+          </w:p>
+        </w:tc>
+      </w:tr>
+      <w:tr>
+        <w:trPr>
+          <w:jc w:val="center"/>
+        </w:trPr>
+        <w:tc>
+          <w:tcPr>
+            <w:tcW w:w="0" w:type="auto"/>
+            <w:shd w:val="clear" w:color="auto" w:fill="F2F2F2" w:themeFill="background1" w:themeFillShade="F2"/>
+            <w:tcMar>
+              <w:top w:w="0" w:type="dxa"/>
+              <w:left w:w="150" w:type="dxa"/>
+              <w:bottom w:w="0" w:type="dxa"/>
+              <w:right w:w="150" w:type="dxa"/>
+            </w:tcMar>
+            <w:hideMark/>
+          </w:tcPr>
+          <w:p>
+            <w:pPr>
+              <w:spacing w:line="300" w:lineRule="atLeast"/>
+              <w:rPr>
+                <w:rFonts w:ascii="Consolas" w:eastAsia="Times New Roman" w:hAnsi="Consolas" w:cs="Consolas"/>
+                <w:color w:val="24292E"/>
+                <w:sz w:val="18"/>
+                <w:szCs w:val="18"/>
+              </w:rPr>
+            </w:pPr>
+            <w:r>
+              <w:rPr>
+                <w:rFonts w:ascii="Consolas" w:eastAsia="Times New Roman" w:hAnsi="Consolas" w:cs="Consolas"/>
+                <w:color w:val="24292E"/>
+                <w:sz w:val="18"/>
+                <w:szCs w:val="18"/>
+              </w:rPr>
+              <w:t xml:space="preserve">    }</w:t>
+            </w:r>
+          </w:p>
+        </w:tc>
+      </w:tr>
+      <w:tr>
+        <w:trPr>
+          <w:jc w:val="center"/>
+        </w:trPr>
+        <w:tc>
+          <w:tcPr>
+            <w:tcW w:w="0" w:type="auto"/>
+            <w:shd w:val="clear" w:color="auto" w:fill="F2F2F2" w:themeFill="background1" w:themeFillShade="F2"/>
+            <w:tcMar>
+              <w:top w:w="0" w:type="dxa"/>
+              <w:left w:w="150" w:type="dxa"/>
+              <w:bottom w:w="0" w:type="dxa"/>
+              <w:right w:w="150" w:type="dxa"/>
+            </w:tcMar>
+            <w:hideMark/>
+          </w:tcPr>
+          <w:p>
+            <w:pPr>
+              <w:spacing w:line="300" w:lineRule="atLeast"/>
+              <w:rPr>
+                <w:rFonts w:ascii="Consolas" w:eastAsia="Times New Roman" w:hAnsi="Consolas" w:cs="Consolas"/>
+                <w:color w:val="24292E"/>
+                <w:sz w:val="18"/>
+                <w:szCs w:val="18"/>
+              </w:rPr>
+            </w:pPr>
+            <w:r>
+              <w:rPr>
+                <w:rFonts w:ascii="Consolas" w:eastAsia="Times New Roman" w:hAnsi="Consolas" w:cs="Consolas"/>
+                <w:color w:val="24292E"/>
+                <w:sz w:val="18"/>
+                <w:szCs w:val="18"/>
+              </w:rPr>
+              <w:t xml:space="preserve">    </w:t>
+            </w:r>
+            <w:r>
+              <w:rPr>
+                <w:rFonts w:ascii="Consolas" w:eastAsia="Times New Roman" w:hAnsi="Consolas" w:cs="Consolas"/>
+                <w:color w:val="D73A49"/>
+                <w:sz w:val="18"/>
+                <w:szCs w:val="18"/>
+              </w:rPr>
+              <w:t>else</w:t>
+            </w:r>
+            <w:r>
+              <w:rPr>
+                <w:rFonts w:ascii="Consolas" w:eastAsia="Times New Roman" w:hAnsi="Consolas" w:cs="Consolas"/>
+                <w:color w:val="24292E"/>
+                <w:sz w:val="18"/>
+                <w:szCs w:val="18"/>
+              </w:rPr>
+              <w:t>{</w:t>
+            </w:r>
+          </w:p>
+        </w:tc>
+      </w:tr>
+      <w:tr>
+        <w:trPr>
+          <w:jc w:val="center"/>
+        </w:trPr>
+        <w:tc>
+          <w:tcPr>
+            <w:tcW w:w="0" w:type="auto"/>
+            <w:shd w:val="clear" w:color="auto" w:fill="F2F2F2" w:themeFill="background1" w:themeFillShade="F2"/>
+            <w:tcMar>
+              <w:top w:w="0" w:type="dxa"/>
+              <w:left w:w="150" w:type="dxa"/>
+              <w:bottom w:w="0" w:type="dxa"/>
+              <w:right w:w="150" w:type="dxa"/>
+            </w:tcMar>
+            <w:hideMark/>
+          </w:tcPr>
+          <w:p>
+            <w:pPr>
+              <w:spacing w:line="300" w:lineRule="atLeast"/>
+              <w:rPr>
+                <w:rFonts w:ascii="Consolas" w:eastAsia="Times New Roman" w:hAnsi="Consolas" w:cs="Consolas"/>
+                <w:color w:val="24292E"/>
+                <w:sz w:val="18"/>
+                <w:szCs w:val="18"/>
+              </w:rPr>
+            </w:pPr>
+            <w:r>
+              <w:rPr>
+                <w:rFonts w:ascii="Consolas" w:eastAsia="Times New Roman" w:hAnsi="Consolas" w:cs="Consolas"/>
+                <w:color w:val="24292E"/>
+                <w:sz w:val="18"/>
+                <w:szCs w:val="18"/>
+              </w:rPr>
+              <w:t xml:space="preserve">        cout &lt;&lt; </w:t>
+            </w:r>
+            <w:r>
+              <w:rPr>
+                <w:rFonts w:ascii="Consolas" w:eastAsia="Times New Roman" w:hAnsi="Consolas" w:cs="Consolas"/>
+                <w:color w:val="032F62"/>
+                <w:sz w:val="18"/>
+                <w:szCs w:val="18"/>
+              </w:rPr>
+              <w:t>"Database connect failed"</w:t>
+            </w:r>
+            <w:r>
+              <w:rPr>
+                <w:rFonts w:ascii="Consolas" w:eastAsia="Times New Roman" w:hAnsi="Consolas" w:cs="Consolas"/>
+                <w:color w:val="24292E"/>
+                <w:sz w:val="18"/>
+                <w:szCs w:val="18"/>
+              </w:rPr>
+              <w:t xml:space="preserve"> &lt;&lt; endl;</w:t>
+            </w:r>
+          </w:p>
+        </w:tc>
+      </w:tr>
+      <w:tr>
+        <w:trPr>
+          <w:jc w:val="center"/>
+        </w:trPr>
+        <w:tc>
+          <w:tcPr>
+            <w:tcW w:w="0" w:type="auto"/>
+            <w:shd w:val="clear" w:color="auto" w:fill="F2F2F2" w:themeFill="background1" w:themeFillShade="F2"/>
+            <w:tcMar>
+              <w:top w:w="0" w:type="dxa"/>
+              <w:left w:w="150" w:type="dxa"/>
+              <w:bottom w:w="0" w:type="dxa"/>
+              <w:right w:w="150" w:type="dxa"/>
+            </w:tcMar>
+            <w:hideMark/>
+          </w:tcPr>
+          <w:p>
+            <w:pPr>
+              <w:spacing w:line="300" w:lineRule="atLeast"/>
+              <w:rPr>
+                <w:rFonts w:ascii="Consolas" w:eastAsia="Times New Roman" w:hAnsi="Consolas" w:cs="Consolas"/>
+                <w:color w:val="24292E"/>
+                <w:sz w:val="18"/>
+                <w:szCs w:val="18"/>
+              </w:rPr>
+            </w:pPr>
+            <w:r>
+              <w:rPr>
+                <w:rFonts w:ascii="Consolas" w:eastAsia="Times New Roman" w:hAnsi="Consolas" w:cs="Consolas"/>
+                <w:color w:val="24292E"/>
+                <w:sz w:val="18"/>
+                <w:szCs w:val="18"/>
+              </w:rPr>
+              <w:t xml:space="preserve">    }</w:t>
+            </w:r>
+          </w:p>
+        </w:tc>
+      </w:tr>
+    </w:tbl>
+    <w:p/>
+    <w:p>
+      <w:r>
+        <w:t>It never works.</w:t>
+      </w:r>
+    </w:p>
+    <w:p/>
+    <w:p>
+      <w:r>
+        <w:t>Following tutorials and forums, I have tried to</w:t>
+      </w:r>
+    </w:p>
+    <w:p/>
+    <w:p>
+      <w:r>
+        <w:t>(1)</w:t>
+      </w:r>
+      <w:r>
+        <w:tab/>
+      </w:r>
+      <w:r>
+        <w:t>Copy and paste the folder “sqldrivers” in …/</w:t>
+      </w:r>
+      <w:r>
+        <w:t>Qt/5.11.0/clang_64/plugins</w:t>
+      </w:r>
+      <w:r>
+        <w:t xml:space="preserve"> into the debug </w:t>
+      </w:r>
+    </w:p>
+    <w:p>
+      <w:pPr>
+        <w:ind w:firstLine="720"/>
+      </w:pPr>
+      <w:r>
+        <w:t>location of my Qt project. It didn’t work.</w:t>
+      </w:r>
+    </w:p>
+    <w:p/>
+    <w:p>
+      <w:r>
+        <w:t>(2)</w:t>
+      </w:r>
+      <w:r>
+        <w:tab/>
+        <w:t xml:space="preserve">Download MySQL Connector/C++ (download link here: </w:t>
+      </w:r>
+    </w:p>
+    <w:p>
+      <w:pPr>
+        <w:ind w:firstLine="720"/>
+      </w:pPr>
+      <w:r>
+        <w:rPr>
+          <w:color w:val="5B9BD5" w:themeColor="accent5"/>
+          <w:u w:val="single"/>
+        </w:rPr>
+        <w:t>https://dev.mysql.com/downloads/connector/cpp/</w:t>
+      </w:r>
+      <w:r>
+        <w:t xml:space="preserve">) and add the library files in my Qt </w:t>
+      </w:r>
+    </w:p>
+    <w:p>
+      <w:pPr>
+        <w:ind w:left="720"/>
+      </w:pPr>
+      <w:r>
+        <w:t>project. Since all the tutorials I could find were done on Windows OS, the library files are slightly different. Nonetheless, I tried including, one, some combination, or all of the library files in my project, and it DOES NOT WORK.</w:t>
+      </w:r>
+    </w:p>
+    <w:p/>
+    <w:p>
+      <w:r>
+        <w:t>Moral of the story: Maybe I should try Python instead…</w:t>
+      </w:r>
+      <w:bookmarkStart w:id="0" w:name="_GoBack"/>
+      <w:bookmarkEnd w:id="0"/>
     </w:p>
     <w:sectPr>
       <w:pgSz w:w="12240" w:h="15840"/>

</xml_diff>

<commit_message>
Added 'Things I learned' section to README
</commit_message>
<xml_diff>
--- a/readme_draft.docx
+++ b/readme_draft.docx
@@ -27,7 +27,15 @@
     <w:p/>
     <w:p>
       <w:r>
-        <w:t>The goal of this project is to create a software that simulates language change. Below is a list of steps I have to take towards completing the project. Of course, I was wayyyy too overly optimistic when I first envisioned the project…</w:t>
+        <w:t xml:space="preserve">The goal of this project is to create a software that simulates language change. Below is a list of steps I have to take towards completing the project. Of course, I was </w:t>
+      </w:r>
+      <w:proofErr w:type="spellStart"/>
+      <w:r>
+        <w:t>wayyyy</w:t>
+      </w:r>
+      <w:proofErr w:type="spellEnd"/>
+      <w:r>
+        <w:t xml:space="preserve"> too overly optimistic when I first envisioned the project…</w:t>
       </w:r>
     </w:p>
     <w:p/>
@@ -155,8 +163,13 @@
     </w:p>
     <w:p/>
     <w:p>
-      <w:r>
-        <w:t>So by then I realized that even getting that far is a bit of a stretch… And I was right…</w:t>
+      <w:proofErr w:type="gramStart"/>
+      <w:r>
+        <w:t>So</w:t>
+      </w:r>
+      <w:proofErr w:type="gramEnd"/>
+      <w:r>
+        <w:t xml:space="preserve"> by then I realized that even getting that far is a bit of a stretch… And I was right…</w:t>
       </w:r>
     </w:p>
     <w:p/>
@@ -547,7 +560,15 @@
     <w:p>
       <w:r>
         <w:tab/>
-        <w:t>Note: It took me foreeever to figure out how to fix this. You’re welcome!</w:t>
+        <w:t xml:space="preserve">Note: It took me </w:t>
+      </w:r>
+      <w:proofErr w:type="spellStart"/>
+      <w:r>
+        <w:t>foreeever</w:t>
+      </w:r>
+      <w:proofErr w:type="spellEnd"/>
+      <w:r>
+        <w:t xml:space="preserve"> to figure out how to fix this. You’re welcome!</w:t>
       </w:r>
     </w:p>
     <w:p>
@@ -682,7 +703,15 @@
       </w:r>
       <w:r>
         <w:tab/>
-        <w:t xml:space="preserve">Click into the folder “etc”, then into another folder “extra”, where you’ll see a file </w:t>
+        <w:t>Click into the folder “</w:t>
+      </w:r>
+      <w:proofErr w:type="spellStart"/>
+      <w:r>
+        <w:t>etc</w:t>
+      </w:r>
+      <w:proofErr w:type="spellEnd"/>
+      <w:r>
+        <w:t xml:space="preserve">”, then into another folder “extra”, where you’ll see a file </w:t>
       </w:r>
     </w:p>
     <w:p>
@@ -690,13 +719,21 @@
         <w:ind w:left="720"/>
       </w:pPr>
       <w:r>
-        <w:t>named “httpd</w:t>
+        <w:t>named “</w:t>
+      </w:r>
+      <w:proofErr w:type="spellStart"/>
+      <w:r>
+        <w:t>httpd</w:t>
       </w:r>
       <w:r>
         <w:t>-xampp</w:t>
       </w:r>
       <w:r>
-        <w:t>.conf”</w:t>
+        <w:t>.conf</w:t>
+      </w:r>
+      <w:proofErr w:type="spellEnd"/>
+      <w:r>
+        <w:t>”</w:t>
       </w:r>
       <w:r>
         <w:t xml:space="preserve"> (second one in last row)</w:t>
@@ -973,12 +1010,19 @@
         <w:rPr>
           <w:b/>
         </w:rPr>
-        <w:t>vim httpd</w:t>
-      </w:r>
+        <w:t xml:space="preserve">vim </w:t>
+      </w:r>
+      <w:proofErr w:type="spellStart"/>
       <w:r>
         <w:rPr>
           <w:b/>
         </w:rPr>
+        <w:t>httpd</w:t>
+      </w:r>
+      <w:r>
+        <w:rPr>
+          <w:b/>
+        </w:rPr>
         <w:t>-xampp</w:t>
       </w:r>
       <w:r>
@@ -987,6 +1031,7 @@
         </w:rPr>
         <w:t>.conf</w:t>
       </w:r>
+      <w:proofErr w:type="spellEnd"/>
       <w:r>
         <w:t xml:space="preserve"> and hit enter. You will see something like this:</w:t>
       </w:r>
@@ -1050,7 +1095,15 @@
       </w:r>
       <w:r>
         <w:tab/>
-        <w:t>Hit ‘i’ (stands for “insert”) so we can modify the file. Find the following section:</w:t>
+        <w:t>Hit ‘</w:t>
+      </w:r>
+      <w:proofErr w:type="spellStart"/>
+      <w:r>
+        <w:t>i</w:t>
+      </w:r>
+      <w:proofErr w:type="spellEnd"/>
+      <w:r>
+        <w:t>’ (stands for “insert”) so we can modify the file. Find the following section:</w:t>
       </w:r>
     </w:p>
     <w:p/>
@@ -1185,12 +1238,14 @@
       <w:r>
         <w:t xml:space="preserve">, type </w:t>
       </w:r>
+      <w:proofErr w:type="spellStart"/>
       <w:r>
         <w:rPr>
           <w:b/>
         </w:rPr>
         <w:t>wq</w:t>
       </w:r>
+      <w:proofErr w:type="spellEnd"/>
       <w:r>
         <w:t>, then hit enter to save and quit</w:t>
       </w:r>
@@ -1642,7 +1697,15 @@
         <w:tab/>
       </w:r>
       <w:r>
-        <w:t>Add each item to the form, and click “Go” at the bottom of the page when you’re done. Here is an example:</w:t>
+        <w:t xml:space="preserve">Add each item to the </w:t>
+      </w:r>
+      <w:proofErr w:type="gramStart"/>
+      <w:r>
+        <w:t>form, and</w:t>
+      </w:r>
+      <w:proofErr w:type="gramEnd"/>
+      <w:r>
+        <w:t xml:space="preserve"> click “Go” at the bottom of the page when you’re done. Here is an example:</w:t>
       </w:r>
     </w:p>
     <w:p>
@@ -1825,8 +1888,13 @@
       </w:pPr>
     </w:p>
     <w:p>
-      <w:r>
-        <w:t xml:space="preserve">So God knows how many hours I have spent looking at tutorials and forums trying to figure this out, but it just </w:t>
+      <w:proofErr w:type="gramStart"/>
+      <w:r>
+        <w:t>So</w:t>
+      </w:r>
+      <w:proofErr w:type="gramEnd"/>
+      <w:r>
+        <w:t xml:space="preserve"> God knows how many hours I have spent looking at tutorials and forums trying to figure this out, but it just </w:t>
       </w:r>
       <w:r>
         <w:rPr>
@@ -1943,8 +2011,50 @@
                 <w:sz w:val="18"/>
                 <w:szCs w:val="18"/>
               </w:rPr>
-              <w:t xml:space="preserve">    QSqlDatabase db = </w:t>
-            </w:r>
+              <w:t xml:space="preserve">    </w:t>
+            </w:r>
+            <w:proofErr w:type="spellStart"/>
+            <w:r>
+              <w:rPr>
+                <w:rFonts w:ascii="Consolas" w:eastAsia="Times New Roman" w:hAnsi="Consolas" w:cs="Consolas"/>
+                <w:color w:val="24292E"/>
+                <w:sz w:val="18"/>
+                <w:szCs w:val="18"/>
+              </w:rPr>
+              <w:t>QSqlDatabase</w:t>
+            </w:r>
+            <w:proofErr w:type="spellEnd"/>
+            <w:r>
+              <w:rPr>
+                <w:rFonts w:ascii="Consolas" w:eastAsia="Times New Roman" w:hAnsi="Consolas" w:cs="Consolas"/>
+                <w:color w:val="24292E"/>
+                <w:sz w:val="18"/>
+                <w:szCs w:val="18"/>
+              </w:rPr>
+              <w:t xml:space="preserve"> </w:t>
+            </w:r>
+            <w:proofErr w:type="spellStart"/>
+            <w:r>
+              <w:rPr>
+                <w:rFonts w:ascii="Consolas" w:eastAsia="Times New Roman" w:hAnsi="Consolas" w:cs="Consolas"/>
+                <w:color w:val="24292E"/>
+                <w:sz w:val="18"/>
+                <w:szCs w:val="18"/>
+              </w:rPr>
+              <w:t>db</w:t>
+            </w:r>
+            <w:proofErr w:type="spellEnd"/>
+            <w:r>
+              <w:rPr>
+                <w:rFonts w:ascii="Consolas" w:eastAsia="Times New Roman" w:hAnsi="Consolas" w:cs="Consolas"/>
+                <w:color w:val="24292E"/>
+                <w:sz w:val="18"/>
+                <w:szCs w:val="18"/>
+              </w:rPr>
+              <w:t xml:space="preserve"> = </w:t>
+            </w:r>
+            <w:proofErr w:type="spellStart"/>
+            <w:proofErr w:type="gramStart"/>
             <w:r>
               <w:rPr>
                 <w:rFonts w:ascii="Consolas" w:eastAsia="Times New Roman" w:hAnsi="Consolas" w:cs="Consolas"/>
@@ -1952,8 +2062,30 @@
                 <w:sz w:val="18"/>
                 <w:szCs w:val="18"/>
               </w:rPr>
-              <w:t>QSqlDatabase::addDatabase</w:t>
-            </w:r>
+              <w:t>QSqlDatabase</w:t>
+            </w:r>
+            <w:proofErr w:type="spellEnd"/>
+            <w:r>
+              <w:rPr>
+                <w:rFonts w:ascii="Consolas" w:eastAsia="Times New Roman" w:hAnsi="Consolas" w:cs="Consolas"/>
+                <w:color w:val="005CC5"/>
+                <w:sz w:val="18"/>
+                <w:szCs w:val="18"/>
+              </w:rPr>
+              <w:t>::</w:t>
+            </w:r>
+            <w:proofErr w:type="spellStart"/>
+            <w:proofErr w:type="gramEnd"/>
+            <w:r>
+              <w:rPr>
+                <w:rFonts w:ascii="Consolas" w:eastAsia="Times New Roman" w:hAnsi="Consolas" w:cs="Consolas"/>
+                <w:color w:val="005CC5"/>
+                <w:sz w:val="18"/>
+                <w:szCs w:val="18"/>
+              </w:rPr>
+              <w:t>addDatabase</w:t>
+            </w:r>
+            <w:proofErr w:type="spellEnd"/>
             <w:r>
               <w:rPr>
                 <w:rFonts w:ascii="Consolas" w:eastAsia="Times New Roman" w:hAnsi="Consolas" w:cs="Consolas"/>
@@ -1970,34 +2102,7 @@
                 <w:sz w:val="18"/>
                 <w:szCs w:val="18"/>
               </w:rPr>
-              <w:t>"</w:t>
-            </w:r>
-            <w:r>
-              <w:rPr>
-                <w:rFonts w:ascii="Consolas" w:eastAsia="Times New Roman" w:hAnsi="Consolas" w:cs="Consolas"/>
-                <w:color w:val="032F62"/>
-                <w:sz w:val="18"/>
-                <w:szCs w:val="18"/>
-              </w:rPr>
-              <w:t>QMYSQL</w:t>
-            </w:r>
-            <w:r>
-              <w:rPr>
-                <w:rFonts w:ascii="Consolas" w:eastAsia="Times New Roman" w:hAnsi="Consolas" w:cs="Consolas"/>
-                <w:color w:val="032F62"/>
-                <w:sz w:val="18"/>
-                <w:szCs w:val="18"/>
-              </w:rPr>
-              <w:t>"</w:t>
-            </w:r>
-            <w:r>
-              <w:rPr>
-                <w:rFonts w:ascii="Consolas" w:eastAsia="Times New Roman" w:hAnsi="Consolas" w:cs="Consolas"/>
-                <w:color w:val="032F62"/>
-                <w:sz w:val="18"/>
-                <w:szCs w:val="18"/>
-              </w:rPr>
-              <w:t>)</w:t>
+              <w:t>"QMYSQL")</w:t>
             </w:r>
             <w:r>
               <w:rPr>
@@ -2028,6 +2133,8 @@
               </w:rPr>
               <w:t xml:space="preserve">    </w:t>
             </w:r>
+            <w:proofErr w:type="spellStart"/>
+            <w:proofErr w:type="gramStart"/>
             <w:r>
               <w:rPr>
                 <w:rFonts w:ascii="Consolas" w:eastAsia="Times New Roman" w:hAnsi="Consolas" w:cs="Consolas"/>
@@ -2046,6 +2153,8 @@
               </w:rPr>
               <w:t>setHostName</w:t>
             </w:r>
+            <w:proofErr w:type="spellEnd"/>
+            <w:proofErr w:type="gramEnd"/>
             <w:r>
               <w:rPr>
                 <w:rFonts w:ascii="Consolas" w:eastAsia="Times New Roman" w:hAnsi="Consolas" w:cs="Consolas"/>
@@ -2109,7 +2218,18 @@
                 <w:sz w:val="18"/>
                 <w:szCs w:val="18"/>
               </w:rPr>
-              <w:t xml:space="preserve">    db.</w:t>
+              <w:t xml:space="preserve">    </w:t>
+            </w:r>
+            <w:proofErr w:type="spellStart"/>
+            <w:proofErr w:type="gramStart"/>
+            <w:r>
+              <w:rPr>
+                <w:rFonts w:ascii="Consolas" w:eastAsia="Times New Roman" w:hAnsi="Consolas" w:cs="Consolas"/>
+                <w:color w:val="24292E"/>
+                <w:sz w:val="18"/>
+                <w:szCs w:val="18"/>
+              </w:rPr>
+              <w:t>db.</w:t>
             </w:r>
             <w:r>
               <w:rPr>
@@ -2120,6 +2240,8 @@
               </w:rPr>
               <w:t>setUserName</w:t>
             </w:r>
+            <w:proofErr w:type="spellEnd"/>
+            <w:proofErr w:type="gramEnd"/>
             <w:r>
               <w:rPr>
                 <w:rFonts w:ascii="Consolas" w:eastAsia="Times New Roman" w:hAnsi="Consolas" w:cs="Consolas"/>
@@ -2154,7 +2276,47 @@
                 <w:sz w:val="18"/>
                 <w:szCs w:val="18"/>
               </w:rPr>
-              <w:t>// default mysql username for xampp is 'root'</w:t>
+              <w:t xml:space="preserve">// default </w:t>
+            </w:r>
+            <w:proofErr w:type="spellStart"/>
+            <w:r>
+              <w:rPr>
+                <w:rFonts w:ascii="Consolas" w:eastAsia="Times New Roman" w:hAnsi="Consolas" w:cs="Consolas"/>
+                <w:color w:val="6A737D"/>
+                <w:sz w:val="18"/>
+                <w:szCs w:val="18"/>
+              </w:rPr>
+              <w:t>mysql</w:t>
+            </w:r>
+            <w:proofErr w:type="spellEnd"/>
+            <w:r>
+              <w:rPr>
+                <w:rFonts w:ascii="Consolas" w:eastAsia="Times New Roman" w:hAnsi="Consolas" w:cs="Consolas"/>
+                <w:color w:val="6A737D"/>
+                <w:sz w:val="18"/>
+                <w:szCs w:val="18"/>
+              </w:rPr>
+              <w:t xml:space="preserve"> username for </w:t>
+            </w:r>
+            <w:proofErr w:type="spellStart"/>
+            <w:r>
+              <w:rPr>
+                <w:rFonts w:ascii="Consolas" w:eastAsia="Times New Roman" w:hAnsi="Consolas" w:cs="Consolas"/>
+                <w:color w:val="6A737D"/>
+                <w:sz w:val="18"/>
+                <w:szCs w:val="18"/>
+              </w:rPr>
+              <w:t>xampp</w:t>
+            </w:r>
+            <w:proofErr w:type="spellEnd"/>
+            <w:r>
+              <w:rPr>
+                <w:rFonts w:ascii="Consolas" w:eastAsia="Times New Roman" w:hAnsi="Consolas" w:cs="Consolas"/>
+                <w:color w:val="6A737D"/>
+                <w:sz w:val="18"/>
+                <w:szCs w:val="18"/>
+              </w:rPr>
+              <w:t xml:space="preserve"> is 'root'</w:t>
             </w:r>
           </w:p>
         </w:tc>
@@ -2192,7 +2354,18 @@
                 <w:sz w:val="18"/>
                 <w:szCs w:val="18"/>
               </w:rPr>
-              <w:t xml:space="preserve">    db.</w:t>
+              <w:t xml:space="preserve">    </w:t>
+            </w:r>
+            <w:proofErr w:type="spellStart"/>
+            <w:proofErr w:type="gramStart"/>
+            <w:r>
+              <w:rPr>
+                <w:rFonts w:ascii="Consolas" w:eastAsia="Times New Roman" w:hAnsi="Consolas" w:cs="Consolas"/>
+                <w:color w:val="24292E"/>
+                <w:sz w:val="18"/>
+                <w:szCs w:val="18"/>
+              </w:rPr>
+              <w:t>db.</w:t>
             </w:r>
             <w:r>
               <w:rPr>
@@ -2203,6 +2376,8 @@
               </w:rPr>
               <w:t>setPassword</w:t>
             </w:r>
+            <w:proofErr w:type="spellEnd"/>
+            <w:proofErr w:type="gramEnd"/>
             <w:r>
               <w:rPr>
                 <w:rFonts w:ascii="Consolas" w:eastAsia="Times New Roman" w:hAnsi="Consolas" w:cs="Consolas"/>
@@ -2237,7 +2412,47 @@
                 <w:sz w:val="18"/>
                 <w:szCs w:val="18"/>
               </w:rPr>
-              <w:t>// xampp mysql has no password in default</w:t>
+              <w:t xml:space="preserve">// </w:t>
+            </w:r>
+            <w:proofErr w:type="spellStart"/>
+            <w:r>
+              <w:rPr>
+                <w:rFonts w:ascii="Consolas" w:eastAsia="Times New Roman" w:hAnsi="Consolas" w:cs="Consolas"/>
+                <w:color w:val="6A737D"/>
+                <w:sz w:val="18"/>
+                <w:szCs w:val="18"/>
+              </w:rPr>
+              <w:t>xampp</w:t>
+            </w:r>
+            <w:proofErr w:type="spellEnd"/>
+            <w:r>
+              <w:rPr>
+                <w:rFonts w:ascii="Consolas" w:eastAsia="Times New Roman" w:hAnsi="Consolas" w:cs="Consolas"/>
+                <w:color w:val="6A737D"/>
+                <w:sz w:val="18"/>
+                <w:szCs w:val="18"/>
+              </w:rPr>
+              <w:t xml:space="preserve"> </w:t>
+            </w:r>
+            <w:proofErr w:type="spellStart"/>
+            <w:r>
+              <w:rPr>
+                <w:rFonts w:ascii="Consolas" w:eastAsia="Times New Roman" w:hAnsi="Consolas" w:cs="Consolas"/>
+                <w:color w:val="6A737D"/>
+                <w:sz w:val="18"/>
+                <w:szCs w:val="18"/>
+              </w:rPr>
+              <w:t>mysql</w:t>
+            </w:r>
+            <w:proofErr w:type="spellEnd"/>
+            <w:r>
+              <w:rPr>
+                <w:rFonts w:ascii="Consolas" w:eastAsia="Times New Roman" w:hAnsi="Consolas" w:cs="Consolas"/>
+                <w:color w:val="6A737D"/>
+                <w:sz w:val="18"/>
+                <w:szCs w:val="18"/>
+              </w:rPr>
+              <w:t xml:space="preserve"> has no password in default</w:t>
             </w:r>
           </w:p>
         </w:tc>
@@ -2275,7 +2490,18 @@
                 <w:sz w:val="18"/>
                 <w:szCs w:val="18"/>
               </w:rPr>
-              <w:t xml:space="preserve">    db.</w:t>
+              <w:t xml:space="preserve">    </w:t>
+            </w:r>
+            <w:proofErr w:type="spellStart"/>
+            <w:proofErr w:type="gramStart"/>
+            <w:r>
+              <w:rPr>
+                <w:rFonts w:ascii="Consolas" w:eastAsia="Times New Roman" w:hAnsi="Consolas" w:cs="Consolas"/>
+                <w:color w:val="24292E"/>
+                <w:sz w:val="18"/>
+                <w:szCs w:val="18"/>
+              </w:rPr>
+              <w:t>db.</w:t>
             </w:r>
             <w:r>
               <w:rPr>
@@ -2286,6 +2512,8 @@
               </w:rPr>
               <w:t>setDatabaseName</w:t>
             </w:r>
+            <w:proofErr w:type="spellEnd"/>
+            <w:proofErr w:type="gramEnd"/>
             <w:r>
               <w:rPr>
                 <w:rFonts w:ascii="Consolas" w:eastAsia="Times New Roman" w:hAnsi="Consolas" w:cs="Consolas"/>
@@ -2302,7 +2530,27 @@
                 <w:sz w:val="18"/>
                 <w:szCs w:val="18"/>
               </w:rPr>
-              <w:t>"qtdatabase"</w:t>
+              <w:t>"</w:t>
+            </w:r>
+            <w:proofErr w:type="spellStart"/>
+            <w:r>
+              <w:rPr>
+                <w:rFonts w:ascii="Consolas" w:eastAsia="Times New Roman" w:hAnsi="Consolas" w:cs="Consolas"/>
+                <w:color w:val="032F62"/>
+                <w:sz w:val="18"/>
+                <w:szCs w:val="18"/>
+              </w:rPr>
+              <w:t>qtdatabase</w:t>
+            </w:r>
+            <w:proofErr w:type="spellEnd"/>
+            <w:r>
+              <w:rPr>
+                <w:rFonts w:ascii="Consolas" w:eastAsia="Times New Roman" w:hAnsi="Consolas" w:cs="Consolas"/>
+                <w:color w:val="032F62"/>
+                <w:sz w:val="18"/>
+                <w:szCs w:val="18"/>
+              </w:rPr>
+              <w:t>"</w:t>
             </w:r>
             <w:r>
               <w:rPr>
@@ -2398,7 +2646,27 @@
                 <w:sz w:val="18"/>
                 <w:szCs w:val="18"/>
               </w:rPr>
-              <w:t>// lets test the connection</w:t>
+              <w:t xml:space="preserve">// </w:t>
+            </w:r>
+            <w:proofErr w:type="gramStart"/>
+            <w:r>
+              <w:rPr>
+                <w:rFonts w:ascii="Consolas" w:eastAsia="Times New Roman" w:hAnsi="Consolas" w:cs="Consolas"/>
+                <w:color w:val="6A737D"/>
+                <w:sz w:val="18"/>
+                <w:szCs w:val="18"/>
+              </w:rPr>
+              <w:t>lets</w:t>
+            </w:r>
+            <w:proofErr w:type="gramEnd"/>
+            <w:r>
+              <w:rPr>
+                <w:rFonts w:ascii="Consolas" w:eastAsia="Times New Roman" w:hAnsi="Consolas" w:cs="Consolas"/>
+                <w:color w:val="6A737D"/>
+                <w:sz w:val="18"/>
+                <w:szCs w:val="18"/>
+              </w:rPr>
+              <w:t xml:space="preserve"> test the connection</w:t>
             </w:r>
           </w:p>
         </w:tc>
@@ -2454,7 +2722,18 @@
                 <w:sz w:val="18"/>
                 <w:szCs w:val="18"/>
               </w:rPr>
-              <w:t>(db.</w:t>
+              <w:t>(</w:t>
+            </w:r>
+            <w:proofErr w:type="spellStart"/>
+            <w:proofErr w:type="gramStart"/>
+            <w:r>
+              <w:rPr>
+                <w:rFonts w:ascii="Consolas" w:eastAsia="Times New Roman" w:hAnsi="Consolas" w:cs="Consolas"/>
+                <w:color w:val="24292E"/>
+                <w:sz w:val="18"/>
+                <w:szCs w:val="18"/>
+              </w:rPr>
+              <w:t>db.</w:t>
             </w:r>
             <w:r>
               <w:rPr>
@@ -2465,6 +2744,8 @@
               </w:rPr>
               <w:t>open</w:t>
             </w:r>
+            <w:proofErr w:type="spellEnd"/>
+            <w:proofErr w:type="gramEnd"/>
             <w:r>
               <w:rPr>
                 <w:rFonts w:ascii="Consolas" w:eastAsia="Times New Roman" w:hAnsi="Consolas" w:cs="Consolas"/>
@@ -2510,7 +2791,27 @@
                 <w:sz w:val="18"/>
                 <w:szCs w:val="18"/>
               </w:rPr>
-              <w:t xml:space="preserve">        cout &lt;</w:t>
+              <w:t xml:space="preserve">        </w:t>
+            </w:r>
+            <w:proofErr w:type="spellStart"/>
+            <w:r>
+              <w:rPr>
+                <w:rFonts w:ascii="Consolas" w:eastAsia="Times New Roman" w:hAnsi="Consolas" w:cs="Consolas"/>
+                <w:color w:val="24292E"/>
+                <w:sz w:val="18"/>
+                <w:szCs w:val="18"/>
+              </w:rPr>
+              <w:t>cout</w:t>
+            </w:r>
+            <w:proofErr w:type="spellEnd"/>
+            <w:r>
+              <w:rPr>
+                <w:rFonts w:ascii="Consolas" w:eastAsia="Times New Roman" w:hAnsi="Consolas" w:cs="Consolas"/>
+                <w:color w:val="24292E"/>
+                <w:sz w:val="18"/>
+                <w:szCs w:val="18"/>
+              </w:rPr>
+              <w:t xml:space="preserve"> &lt;</w:t>
             </w:r>
             <w:r>
               <w:rPr>
@@ -2537,7 +2838,27 @@
                 <w:sz w:val="18"/>
                 <w:szCs w:val="18"/>
               </w:rPr>
-              <w:t xml:space="preserve"> &lt;&lt; endl;</w:t>
+              <w:t xml:space="preserve"> &lt;&lt; </w:t>
+            </w:r>
+            <w:proofErr w:type="spellStart"/>
+            <w:r>
+              <w:rPr>
+                <w:rFonts w:ascii="Consolas" w:eastAsia="Times New Roman" w:hAnsi="Consolas" w:cs="Consolas"/>
+                <w:color w:val="24292E"/>
+                <w:sz w:val="18"/>
+                <w:szCs w:val="18"/>
+              </w:rPr>
+              <w:t>endl</w:t>
+            </w:r>
+            <w:proofErr w:type="spellEnd"/>
+            <w:r>
+              <w:rPr>
+                <w:rFonts w:ascii="Consolas" w:eastAsia="Times New Roman" w:hAnsi="Consolas" w:cs="Consolas"/>
+                <w:color w:val="24292E"/>
+                <w:sz w:val="18"/>
+                <w:szCs w:val="18"/>
+              </w:rPr>
+              <w:t>;</w:t>
             </w:r>
           </w:p>
         </w:tc>
@@ -2615,6 +2936,7 @@
               </w:rPr>
               <w:t xml:space="preserve">    </w:t>
             </w:r>
+            <w:proofErr w:type="gramStart"/>
             <w:r>
               <w:rPr>
                 <w:rFonts w:ascii="Consolas" w:eastAsia="Times New Roman" w:hAnsi="Consolas" w:cs="Consolas"/>
@@ -2633,6 +2955,7 @@
               </w:rPr>
               <w:t>{</w:t>
             </w:r>
+            <w:proofErr w:type="gramEnd"/>
           </w:p>
         </w:tc>
       </w:tr>
@@ -2669,7 +2992,27 @@
                 <w:sz w:val="18"/>
                 <w:szCs w:val="18"/>
               </w:rPr>
-              <w:t xml:space="preserve">        cout &lt;&lt; </w:t>
+              <w:t xml:space="preserve">        </w:t>
+            </w:r>
+            <w:proofErr w:type="spellStart"/>
+            <w:r>
+              <w:rPr>
+                <w:rFonts w:ascii="Consolas" w:eastAsia="Times New Roman" w:hAnsi="Consolas" w:cs="Consolas"/>
+                <w:color w:val="24292E"/>
+                <w:sz w:val="18"/>
+                <w:szCs w:val="18"/>
+              </w:rPr>
+              <w:t>cout</w:t>
+            </w:r>
+            <w:proofErr w:type="spellEnd"/>
+            <w:r>
+              <w:rPr>
+                <w:rFonts w:ascii="Consolas" w:eastAsia="Times New Roman" w:hAnsi="Consolas" w:cs="Consolas"/>
+                <w:color w:val="24292E"/>
+                <w:sz w:val="18"/>
+                <w:szCs w:val="18"/>
+              </w:rPr>
+              <w:t xml:space="preserve"> &lt;&lt; </w:t>
             </w:r>
             <w:r>
               <w:rPr>
@@ -2687,7 +3030,27 @@
                 <w:sz w:val="18"/>
                 <w:szCs w:val="18"/>
               </w:rPr>
-              <w:t xml:space="preserve"> &lt;&lt; endl;</w:t>
+              <w:t xml:space="preserve"> &lt;&lt; </w:t>
+            </w:r>
+            <w:proofErr w:type="spellStart"/>
+            <w:r>
+              <w:rPr>
+                <w:rFonts w:ascii="Consolas" w:eastAsia="Times New Roman" w:hAnsi="Consolas" w:cs="Consolas"/>
+                <w:color w:val="24292E"/>
+                <w:sz w:val="18"/>
+                <w:szCs w:val="18"/>
+              </w:rPr>
+              <w:t>endl</w:t>
+            </w:r>
+            <w:proofErr w:type="spellEnd"/>
+            <w:r>
+              <w:rPr>
+                <w:rFonts w:ascii="Consolas" w:eastAsia="Times New Roman" w:hAnsi="Consolas" w:cs="Consolas"/>
+                <w:color w:val="24292E"/>
+                <w:sz w:val="18"/>
+                <w:szCs w:val="18"/>
+              </w:rPr>
+              <w:t>;</w:t>
             </w:r>
           </w:p>
         </w:tc>
@@ -2752,7 +3115,15 @@
         <w:tab/>
       </w:r>
       <w:r>
-        <w:t>Copy and paste the folder “sqldrivers” in …/</w:t>
+        <w:t>Copy and paste the folder “</w:t>
+      </w:r>
+      <w:proofErr w:type="spellStart"/>
+      <w:r>
+        <w:t>sqldrivers</w:t>
+      </w:r>
+      <w:proofErr w:type="spellEnd"/>
+      <w:r>
+        <w:t>” in …/</w:t>
       </w:r>
       <w:r>
         <w:t>Qt/5.11.0/clang_64/plugins</w:t>
@@ -2806,6 +3177,203 @@
     <w:p>
       <w:r>
         <w:t>Moral of the story: Maybe I should try Python instead…</w:t>
+      </w:r>
+    </w:p>
+    <w:p/>
+    <w:p>
+      <w:pPr>
+        <w:rPr>
+          <w:b/>
+          <w:sz w:val="28"/>
+        </w:rPr>
+      </w:pPr>
+      <w:r>
+        <w:rPr>
+          <w:b/>
+          <w:sz w:val="28"/>
+        </w:rPr>
+        <w:t>Things I learned</w:t>
+      </w:r>
+    </w:p>
+    <w:p>
+      <w:pPr>
+        <w:rPr>
+          <w:b/>
+        </w:rPr>
+      </w:pPr>
+    </w:p>
+    <w:p>
+      <w:r>
+        <w:t>(1)</w:t>
+      </w:r>
+      <w:r>
+        <w:tab/>
+        <w:t>Git: staging, committing, branching, merging, cherry-picking… it’s so useful!</w:t>
+      </w:r>
+    </w:p>
+    <w:p/>
+    <w:p>
+      <w:r>
+        <w:t>(2)</w:t>
+      </w:r>
+      <w:r>
+        <w:tab/>
+        <w:t xml:space="preserve">Terminal: I’ve always thought that programmers are really cool when they are typing </w:t>
+      </w:r>
+    </w:p>
+    <w:p>
+      <w:pPr>
+        <w:ind w:firstLine="720"/>
+      </w:pPr>
+      <w:r>
+        <w:lastRenderedPageBreak/>
+        <w:t xml:space="preserve">away in that little black window. At the start of the course I knew absolutely nothing </w:t>
+      </w:r>
+    </w:p>
+    <w:p>
+      <w:pPr>
+        <w:ind w:firstLine="720"/>
+      </w:pPr>
+      <w:r>
+        <w:t xml:space="preserve">about Terminal, but, throughout the class and the project, I learned a lot of common </w:t>
+      </w:r>
+    </w:p>
+    <w:p>
+      <w:pPr>
+        <w:ind w:firstLine="720"/>
+      </w:pPr>
+      <w:r>
+        <w:t xml:space="preserve">commands and how to use them. Now maybe the person sitting next to me at the library </w:t>
+      </w:r>
+    </w:p>
+    <w:p>
+      <w:pPr>
+        <w:ind w:firstLine="720"/>
+      </w:pPr>
+      <w:r>
+        <w:t>will also think I’m super cool? ;)</w:t>
+      </w:r>
+    </w:p>
+    <w:p/>
+    <w:p>
+      <w:r>
+        <w:t>(3)</w:t>
+      </w:r>
+      <w:r>
+        <w:tab/>
+        <w:t xml:space="preserve">Qt: Following the Qt Cookbook, I looked in detail at stylesheets, layouts options, spacers, </w:t>
+      </w:r>
+    </w:p>
+    <w:p>
+      <w:pPr>
+        <w:ind w:left="720"/>
+      </w:pPr>
+      <w:r>
+        <w:t>and different widgets. The interface (for making an interface lol) can be a little hard to maneuver, but it is very versatile and has a lot of potential!</w:t>
+      </w:r>
+    </w:p>
+    <w:p/>
+    <w:p>
+      <w:r>
+        <w:t>(4)</w:t>
+      </w:r>
+      <w:r>
+        <w:tab/>
+      </w:r>
+      <w:r>
+        <w:t>Database: I successfully set one up. Yay!</w:t>
+      </w:r>
+    </w:p>
+    <w:p/>
+    <w:p>
+      <w:r>
+        <w:t>(5)</w:t>
+      </w:r>
+      <w:r>
+        <w:tab/>
+      </w:r>
+      <w:r>
+        <w:t xml:space="preserve">Researching programming on the Internet: It is </w:t>
+      </w:r>
+      <w:r>
+        <w:rPr>
+          <w:i/>
+        </w:rPr>
+        <w:t>extremely</w:t>
+      </w:r>
+      <w:r>
+        <w:t xml:space="preserve"> frustrating. Everyone has </w:t>
+      </w:r>
+      <w:proofErr w:type="gramStart"/>
+      <w:r>
+        <w:t>their</w:t>
+      </w:r>
+      <w:proofErr w:type="gramEnd"/>
+      <w:r>
+        <w:t xml:space="preserve"> </w:t>
+      </w:r>
+    </w:p>
+    <w:p>
+      <w:pPr>
+        <w:ind w:firstLine="720"/>
+      </w:pPr>
+      <w:r>
+        <w:t xml:space="preserve">own styles and preferences, and make different assumptions about your previous </w:t>
+      </w:r>
+    </w:p>
+    <w:p>
+      <w:pPr>
+        <w:ind w:firstLine="720"/>
+      </w:pPr>
+      <w:r>
+        <w:t xml:space="preserve">knowledge. People also use different operating systems and different versions of a </w:t>
+      </w:r>
+    </w:p>
+    <w:p>
+      <w:pPr>
+        <w:ind w:firstLine="720"/>
+      </w:pPr>
+      <w:r>
+        <w:t xml:space="preserve">software. All of this makes it </w:t>
+      </w:r>
+      <w:r>
+        <w:rPr>
+          <w:i/>
+        </w:rPr>
+        <w:t>very</w:t>
+      </w:r>
+      <w:r>
+        <w:t xml:space="preserve"> difficult to find a simple and reliable answer to a </w:t>
+      </w:r>
+    </w:p>
+    <w:p>
+      <w:pPr>
+        <w:ind w:left="720"/>
+        <w:rPr>
+          <w:b/>
+        </w:rPr>
+      </w:pPr>
+      <w:r>
+        <w:t xml:space="preserve">question on the Internet, so </w:t>
+      </w:r>
+      <w:r>
+        <w:rPr>
+          <w:b/>
+        </w:rPr>
+        <w:t xml:space="preserve">if you are trying to program something that you don’t have full knowledge of, expect to spend </w:t>
+      </w:r>
+      <w:r>
+        <w:rPr>
+          <w:b/>
+          <w:i/>
+        </w:rPr>
+        <w:t>way</w:t>
+      </w:r>
+      <w:r>
+        <w:rPr>
+          <w:b/>
+        </w:rPr>
+        <w:t xml:space="preserve"> more time looking for resources and trying them out (and most often failing) than coding…</w:t>
       </w:r>
       <w:bookmarkStart w:id="0" w:name="_GoBack"/>
       <w:bookmarkEnd w:id="0"/>

</xml_diff>

<commit_message>
Created Python project and updated README
</commit_message>
<xml_diff>
--- a/readme_draft.docx
+++ b/readme_draft.docx
@@ -27,7 +27,15 @@
     <w:p/>
     <w:p>
       <w:r>
-        <w:t>The goal of this project is to create a software that simulates language change. Below is a list of steps I have to take towards completing the project. Of course, I was wayyyy too overly optimistic when I first envisioned the project…</w:t>
+        <w:t xml:space="preserve">The goal of this project is to create a software that simulates language change. Below is a list of steps I have to take towards completing the project. Of course, I was </w:t>
+      </w:r>
+      <w:proofErr w:type="spellStart"/>
+      <w:r>
+        <w:t>wayyyy</w:t>
+      </w:r>
+      <w:proofErr w:type="spellEnd"/>
+      <w:r>
+        <w:t xml:space="preserve"> too overly optimistic when I first envisioned the project…</w:t>
       </w:r>
     </w:p>
     <w:p/>
@@ -155,8 +163,13 @@
     </w:p>
     <w:p/>
     <w:p>
-      <w:r>
-        <w:t>So by then I realized that even getting that far is a bit of a stretch… And I was right…</w:t>
+      <w:proofErr w:type="gramStart"/>
+      <w:r>
+        <w:t>So</w:t>
+      </w:r>
+      <w:proofErr w:type="gramEnd"/>
+      <w:r>
+        <w:t xml:space="preserve"> by then I realized that even getting that far is a bit of a stretch… And I was right…</w:t>
       </w:r>
     </w:p>
     <w:p/>
@@ -547,7 +560,15 @@
     <w:p>
       <w:r>
         <w:tab/>
-        <w:t>Note: It took me foreeever to figure out how to fix this. You’re welcome!</w:t>
+        <w:t xml:space="preserve">Note: It took me </w:t>
+      </w:r>
+      <w:proofErr w:type="spellStart"/>
+      <w:r>
+        <w:t>foreeever</w:t>
+      </w:r>
+      <w:proofErr w:type="spellEnd"/>
+      <w:r>
+        <w:t xml:space="preserve"> to figure out how to fix this. You’re welcome!</w:t>
       </w:r>
     </w:p>
     <w:p>
@@ -682,7 +703,15 @@
       </w:r>
       <w:r>
         <w:tab/>
-        <w:t xml:space="preserve">Click into the folder “etc”, then into another folder “extra”, where you’ll see a file </w:t>
+        <w:t>Click into the folder “</w:t>
+      </w:r>
+      <w:proofErr w:type="spellStart"/>
+      <w:r>
+        <w:t>etc</w:t>
+      </w:r>
+      <w:proofErr w:type="spellEnd"/>
+      <w:r>
+        <w:t xml:space="preserve">”, then into another folder “extra”, where you’ll see a file </w:t>
       </w:r>
     </w:p>
     <w:p>
@@ -690,13 +719,21 @@
         <w:ind w:left="720"/>
       </w:pPr>
       <w:r>
-        <w:t>named “httpd</w:t>
+        <w:t>named “</w:t>
+      </w:r>
+      <w:proofErr w:type="spellStart"/>
+      <w:r>
+        <w:t>httpd</w:t>
       </w:r>
       <w:r>
         <w:t>-xampp</w:t>
       </w:r>
       <w:r>
-        <w:t>.conf”</w:t>
+        <w:t>.conf</w:t>
+      </w:r>
+      <w:proofErr w:type="spellEnd"/>
+      <w:r>
+        <w:t>”</w:t>
       </w:r>
       <w:r>
         <w:t xml:space="preserve"> (second one in last row)</w:t>
@@ -973,12 +1010,19 @@
         <w:rPr>
           <w:b/>
         </w:rPr>
-        <w:t>vim httpd</w:t>
-      </w:r>
+        <w:t xml:space="preserve">vim </w:t>
+      </w:r>
+      <w:proofErr w:type="spellStart"/>
       <w:r>
         <w:rPr>
           <w:b/>
         </w:rPr>
+        <w:t>httpd</w:t>
+      </w:r>
+      <w:r>
+        <w:rPr>
+          <w:b/>
+        </w:rPr>
         <w:t>-xampp</w:t>
       </w:r>
       <w:r>
@@ -987,6 +1031,7 @@
         </w:rPr>
         <w:t>.conf</w:t>
       </w:r>
+      <w:proofErr w:type="spellEnd"/>
       <w:r>
         <w:t xml:space="preserve"> and hit enter. You will see something like this:</w:t>
       </w:r>
@@ -1050,7 +1095,15 @@
       </w:r>
       <w:r>
         <w:tab/>
-        <w:t>Hit ‘i’ (stands for “insert”) so we can modify the file. Find the following section:</w:t>
+        <w:t>Hit ‘</w:t>
+      </w:r>
+      <w:proofErr w:type="spellStart"/>
+      <w:r>
+        <w:t>i</w:t>
+      </w:r>
+      <w:proofErr w:type="spellEnd"/>
+      <w:r>
+        <w:t>’ (stands for “insert”) so we can modify the file. Find the following section:</w:t>
       </w:r>
     </w:p>
     <w:p/>
@@ -1185,12 +1238,14 @@
       <w:r>
         <w:t xml:space="preserve">, type </w:t>
       </w:r>
+      <w:proofErr w:type="spellStart"/>
       <w:r>
         <w:rPr>
           <w:b/>
         </w:rPr>
         <w:t>wq</w:t>
       </w:r>
+      <w:proofErr w:type="spellEnd"/>
       <w:r>
         <w:t>, then hit enter to save and quit</w:t>
       </w:r>
@@ -1642,7 +1697,15 @@
         <w:tab/>
       </w:r>
       <w:r>
-        <w:t>Add each item to the form, and click “Go” at the bottom of the page when you’re done. Here is an example:</w:t>
+        <w:t xml:space="preserve">Add each item to the </w:t>
+      </w:r>
+      <w:proofErr w:type="gramStart"/>
+      <w:r>
+        <w:t>form, and</w:t>
+      </w:r>
+      <w:proofErr w:type="gramEnd"/>
+      <w:r>
+        <w:t xml:space="preserve"> click “Go” at the bottom of the page when you’re done. Here is an example:</w:t>
       </w:r>
     </w:p>
     <w:p>
@@ -1825,8 +1888,13 @@
       </w:pPr>
     </w:p>
     <w:p>
-      <w:r>
-        <w:t xml:space="preserve">So God knows how many hours I have spent looking at tutorials and forums trying to figure this out, but it just </w:t>
+      <w:proofErr w:type="gramStart"/>
+      <w:r>
+        <w:t>So</w:t>
+      </w:r>
+      <w:proofErr w:type="gramEnd"/>
+      <w:r>
+        <w:t xml:space="preserve"> God knows how many hours I have spent looking at tutorials and forums trying to figure this out, but it just </w:t>
       </w:r>
       <w:r>
         <w:rPr>
@@ -1943,8 +2011,50 @@
                 <w:sz w:val="18"/>
                 <w:szCs w:val="18"/>
               </w:rPr>
-              <w:t xml:space="preserve">    QSqlDatabase db = </w:t>
-            </w:r>
+              <w:t xml:space="preserve">    </w:t>
+            </w:r>
+            <w:proofErr w:type="spellStart"/>
+            <w:r>
+              <w:rPr>
+                <w:rFonts w:ascii="Consolas" w:eastAsia="Times New Roman" w:hAnsi="Consolas" w:cs="Consolas"/>
+                <w:color w:val="24292E"/>
+                <w:sz w:val="18"/>
+                <w:szCs w:val="18"/>
+              </w:rPr>
+              <w:t>QSqlDatabase</w:t>
+            </w:r>
+            <w:proofErr w:type="spellEnd"/>
+            <w:r>
+              <w:rPr>
+                <w:rFonts w:ascii="Consolas" w:eastAsia="Times New Roman" w:hAnsi="Consolas" w:cs="Consolas"/>
+                <w:color w:val="24292E"/>
+                <w:sz w:val="18"/>
+                <w:szCs w:val="18"/>
+              </w:rPr>
+              <w:t xml:space="preserve"> </w:t>
+            </w:r>
+            <w:proofErr w:type="spellStart"/>
+            <w:r>
+              <w:rPr>
+                <w:rFonts w:ascii="Consolas" w:eastAsia="Times New Roman" w:hAnsi="Consolas" w:cs="Consolas"/>
+                <w:color w:val="24292E"/>
+                <w:sz w:val="18"/>
+                <w:szCs w:val="18"/>
+              </w:rPr>
+              <w:t>db</w:t>
+            </w:r>
+            <w:proofErr w:type="spellEnd"/>
+            <w:r>
+              <w:rPr>
+                <w:rFonts w:ascii="Consolas" w:eastAsia="Times New Roman" w:hAnsi="Consolas" w:cs="Consolas"/>
+                <w:color w:val="24292E"/>
+                <w:sz w:val="18"/>
+                <w:szCs w:val="18"/>
+              </w:rPr>
+              <w:t xml:space="preserve"> = </w:t>
+            </w:r>
+            <w:proofErr w:type="spellStart"/>
+            <w:proofErr w:type="gramStart"/>
             <w:r>
               <w:rPr>
                 <w:rFonts w:ascii="Consolas" w:eastAsia="Times New Roman" w:hAnsi="Consolas" w:cs="Consolas"/>
@@ -1952,8 +2062,30 @@
                 <w:sz w:val="18"/>
                 <w:szCs w:val="18"/>
               </w:rPr>
-              <w:t>QSqlDatabase::addDatabase</w:t>
-            </w:r>
+              <w:t>QSqlDatabase</w:t>
+            </w:r>
+            <w:proofErr w:type="spellEnd"/>
+            <w:r>
+              <w:rPr>
+                <w:rFonts w:ascii="Consolas" w:eastAsia="Times New Roman" w:hAnsi="Consolas" w:cs="Consolas"/>
+                <w:color w:val="005CC5"/>
+                <w:sz w:val="18"/>
+                <w:szCs w:val="18"/>
+              </w:rPr>
+              <w:t>::</w:t>
+            </w:r>
+            <w:proofErr w:type="spellStart"/>
+            <w:proofErr w:type="gramEnd"/>
+            <w:r>
+              <w:rPr>
+                <w:rFonts w:ascii="Consolas" w:eastAsia="Times New Roman" w:hAnsi="Consolas" w:cs="Consolas"/>
+                <w:color w:val="005CC5"/>
+                <w:sz w:val="18"/>
+                <w:szCs w:val="18"/>
+              </w:rPr>
+              <w:t>addDatabase</w:t>
+            </w:r>
+            <w:proofErr w:type="spellEnd"/>
             <w:r>
               <w:rPr>
                 <w:rFonts w:ascii="Consolas" w:eastAsia="Times New Roman" w:hAnsi="Consolas" w:cs="Consolas"/>
@@ -1970,34 +2102,7 @@
                 <w:sz w:val="18"/>
                 <w:szCs w:val="18"/>
               </w:rPr>
-              <w:t>"</w:t>
-            </w:r>
-            <w:r>
-              <w:rPr>
-                <w:rFonts w:ascii="Consolas" w:eastAsia="Times New Roman" w:hAnsi="Consolas" w:cs="Consolas"/>
-                <w:color w:val="032F62"/>
-                <w:sz w:val="18"/>
-                <w:szCs w:val="18"/>
-              </w:rPr>
-              <w:t>QMYSQL</w:t>
-            </w:r>
-            <w:r>
-              <w:rPr>
-                <w:rFonts w:ascii="Consolas" w:eastAsia="Times New Roman" w:hAnsi="Consolas" w:cs="Consolas"/>
-                <w:color w:val="032F62"/>
-                <w:sz w:val="18"/>
-                <w:szCs w:val="18"/>
-              </w:rPr>
-              <w:t>"</w:t>
-            </w:r>
-            <w:r>
-              <w:rPr>
-                <w:rFonts w:ascii="Consolas" w:eastAsia="Times New Roman" w:hAnsi="Consolas" w:cs="Consolas"/>
-                <w:color w:val="032F62"/>
-                <w:sz w:val="18"/>
-                <w:szCs w:val="18"/>
-              </w:rPr>
-              <w:t>)</w:t>
+              <w:t>"QMYSQL")</w:t>
             </w:r>
             <w:r>
               <w:rPr>
@@ -2028,6 +2133,8 @@
               </w:rPr>
               <w:t xml:space="preserve">    </w:t>
             </w:r>
+            <w:proofErr w:type="spellStart"/>
+            <w:proofErr w:type="gramStart"/>
             <w:r>
               <w:rPr>
                 <w:rFonts w:ascii="Consolas" w:eastAsia="Times New Roman" w:hAnsi="Consolas" w:cs="Consolas"/>
@@ -2046,6 +2153,8 @@
               </w:rPr>
               <w:t>setHostName</w:t>
             </w:r>
+            <w:proofErr w:type="spellEnd"/>
+            <w:proofErr w:type="gramEnd"/>
             <w:r>
               <w:rPr>
                 <w:rFonts w:ascii="Consolas" w:eastAsia="Times New Roman" w:hAnsi="Consolas" w:cs="Consolas"/>
@@ -2109,7 +2218,18 @@
                 <w:sz w:val="18"/>
                 <w:szCs w:val="18"/>
               </w:rPr>
-              <w:t xml:space="preserve">    db.</w:t>
+              <w:t xml:space="preserve">    </w:t>
+            </w:r>
+            <w:proofErr w:type="spellStart"/>
+            <w:proofErr w:type="gramStart"/>
+            <w:r>
+              <w:rPr>
+                <w:rFonts w:ascii="Consolas" w:eastAsia="Times New Roman" w:hAnsi="Consolas" w:cs="Consolas"/>
+                <w:color w:val="24292E"/>
+                <w:sz w:val="18"/>
+                <w:szCs w:val="18"/>
+              </w:rPr>
+              <w:t>db.</w:t>
             </w:r>
             <w:r>
               <w:rPr>
@@ -2120,6 +2240,8 @@
               </w:rPr>
               <w:t>setUserName</w:t>
             </w:r>
+            <w:proofErr w:type="spellEnd"/>
+            <w:proofErr w:type="gramEnd"/>
             <w:r>
               <w:rPr>
                 <w:rFonts w:ascii="Consolas" w:eastAsia="Times New Roman" w:hAnsi="Consolas" w:cs="Consolas"/>
@@ -2154,7 +2276,47 @@
                 <w:sz w:val="18"/>
                 <w:szCs w:val="18"/>
               </w:rPr>
-              <w:t>// default mysql username for xampp is 'root'</w:t>
+              <w:t xml:space="preserve">// default </w:t>
+            </w:r>
+            <w:proofErr w:type="spellStart"/>
+            <w:r>
+              <w:rPr>
+                <w:rFonts w:ascii="Consolas" w:eastAsia="Times New Roman" w:hAnsi="Consolas" w:cs="Consolas"/>
+                <w:color w:val="6A737D"/>
+                <w:sz w:val="18"/>
+                <w:szCs w:val="18"/>
+              </w:rPr>
+              <w:t>mysql</w:t>
+            </w:r>
+            <w:proofErr w:type="spellEnd"/>
+            <w:r>
+              <w:rPr>
+                <w:rFonts w:ascii="Consolas" w:eastAsia="Times New Roman" w:hAnsi="Consolas" w:cs="Consolas"/>
+                <w:color w:val="6A737D"/>
+                <w:sz w:val="18"/>
+                <w:szCs w:val="18"/>
+              </w:rPr>
+              <w:t xml:space="preserve"> username for </w:t>
+            </w:r>
+            <w:proofErr w:type="spellStart"/>
+            <w:r>
+              <w:rPr>
+                <w:rFonts w:ascii="Consolas" w:eastAsia="Times New Roman" w:hAnsi="Consolas" w:cs="Consolas"/>
+                <w:color w:val="6A737D"/>
+                <w:sz w:val="18"/>
+                <w:szCs w:val="18"/>
+              </w:rPr>
+              <w:t>xampp</w:t>
+            </w:r>
+            <w:proofErr w:type="spellEnd"/>
+            <w:r>
+              <w:rPr>
+                <w:rFonts w:ascii="Consolas" w:eastAsia="Times New Roman" w:hAnsi="Consolas" w:cs="Consolas"/>
+                <w:color w:val="6A737D"/>
+                <w:sz w:val="18"/>
+                <w:szCs w:val="18"/>
+              </w:rPr>
+              <w:t xml:space="preserve"> is 'root'</w:t>
             </w:r>
           </w:p>
         </w:tc>
@@ -2192,7 +2354,18 @@
                 <w:sz w:val="18"/>
                 <w:szCs w:val="18"/>
               </w:rPr>
-              <w:t xml:space="preserve">    db.</w:t>
+              <w:t xml:space="preserve">    </w:t>
+            </w:r>
+            <w:proofErr w:type="spellStart"/>
+            <w:proofErr w:type="gramStart"/>
+            <w:r>
+              <w:rPr>
+                <w:rFonts w:ascii="Consolas" w:eastAsia="Times New Roman" w:hAnsi="Consolas" w:cs="Consolas"/>
+                <w:color w:val="24292E"/>
+                <w:sz w:val="18"/>
+                <w:szCs w:val="18"/>
+              </w:rPr>
+              <w:t>db.</w:t>
             </w:r>
             <w:r>
               <w:rPr>
@@ -2203,6 +2376,8 @@
               </w:rPr>
               <w:t>setPassword</w:t>
             </w:r>
+            <w:proofErr w:type="spellEnd"/>
+            <w:proofErr w:type="gramEnd"/>
             <w:r>
               <w:rPr>
                 <w:rFonts w:ascii="Consolas" w:eastAsia="Times New Roman" w:hAnsi="Consolas" w:cs="Consolas"/>
@@ -2237,7 +2412,47 @@
                 <w:sz w:val="18"/>
                 <w:szCs w:val="18"/>
               </w:rPr>
-              <w:t>// xampp mysql has no password in default</w:t>
+              <w:t xml:space="preserve">// </w:t>
+            </w:r>
+            <w:proofErr w:type="spellStart"/>
+            <w:r>
+              <w:rPr>
+                <w:rFonts w:ascii="Consolas" w:eastAsia="Times New Roman" w:hAnsi="Consolas" w:cs="Consolas"/>
+                <w:color w:val="6A737D"/>
+                <w:sz w:val="18"/>
+                <w:szCs w:val="18"/>
+              </w:rPr>
+              <w:t>xampp</w:t>
+            </w:r>
+            <w:proofErr w:type="spellEnd"/>
+            <w:r>
+              <w:rPr>
+                <w:rFonts w:ascii="Consolas" w:eastAsia="Times New Roman" w:hAnsi="Consolas" w:cs="Consolas"/>
+                <w:color w:val="6A737D"/>
+                <w:sz w:val="18"/>
+                <w:szCs w:val="18"/>
+              </w:rPr>
+              <w:t xml:space="preserve"> </w:t>
+            </w:r>
+            <w:proofErr w:type="spellStart"/>
+            <w:r>
+              <w:rPr>
+                <w:rFonts w:ascii="Consolas" w:eastAsia="Times New Roman" w:hAnsi="Consolas" w:cs="Consolas"/>
+                <w:color w:val="6A737D"/>
+                <w:sz w:val="18"/>
+                <w:szCs w:val="18"/>
+              </w:rPr>
+              <w:t>mysql</w:t>
+            </w:r>
+            <w:proofErr w:type="spellEnd"/>
+            <w:r>
+              <w:rPr>
+                <w:rFonts w:ascii="Consolas" w:eastAsia="Times New Roman" w:hAnsi="Consolas" w:cs="Consolas"/>
+                <w:color w:val="6A737D"/>
+                <w:sz w:val="18"/>
+                <w:szCs w:val="18"/>
+              </w:rPr>
+              <w:t xml:space="preserve"> has no password in default</w:t>
             </w:r>
           </w:p>
         </w:tc>
@@ -2275,7 +2490,18 @@
                 <w:sz w:val="18"/>
                 <w:szCs w:val="18"/>
               </w:rPr>
-              <w:t xml:space="preserve">    db.</w:t>
+              <w:t xml:space="preserve">    </w:t>
+            </w:r>
+            <w:proofErr w:type="spellStart"/>
+            <w:proofErr w:type="gramStart"/>
+            <w:r>
+              <w:rPr>
+                <w:rFonts w:ascii="Consolas" w:eastAsia="Times New Roman" w:hAnsi="Consolas" w:cs="Consolas"/>
+                <w:color w:val="24292E"/>
+                <w:sz w:val="18"/>
+                <w:szCs w:val="18"/>
+              </w:rPr>
+              <w:t>db.</w:t>
             </w:r>
             <w:r>
               <w:rPr>
@@ -2286,6 +2512,8 @@
               </w:rPr>
               <w:t>setDatabaseName</w:t>
             </w:r>
+            <w:proofErr w:type="spellEnd"/>
+            <w:proofErr w:type="gramEnd"/>
             <w:r>
               <w:rPr>
                 <w:rFonts w:ascii="Consolas" w:eastAsia="Times New Roman" w:hAnsi="Consolas" w:cs="Consolas"/>
@@ -2302,7 +2530,27 @@
                 <w:sz w:val="18"/>
                 <w:szCs w:val="18"/>
               </w:rPr>
-              <w:t>"qtdatabase"</w:t>
+              <w:t>"</w:t>
+            </w:r>
+            <w:proofErr w:type="spellStart"/>
+            <w:r>
+              <w:rPr>
+                <w:rFonts w:ascii="Consolas" w:eastAsia="Times New Roman" w:hAnsi="Consolas" w:cs="Consolas"/>
+                <w:color w:val="032F62"/>
+                <w:sz w:val="18"/>
+                <w:szCs w:val="18"/>
+              </w:rPr>
+              <w:t>qtdatabase</w:t>
+            </w:r>
+            <w:proofErr w:type="spellEnd"/>
+            <w:r>
+              <w:rPr>
+                <w:rFonts w:ascii="Consolas" w:eastAsia="Times New Roman" w:hAnsi="Consolas" w:cs="Consolas"/>
+                <w:color w:val="032F62"/>
+                <w:sz w:val="18"/>
+                <w:szCs w:val="18"/>
+              </w:rPr>
+              <w:t>"</w:t>
             </w:r>
             <w:r>
               <w:rPr>
@@ -2398,7 +2646,27 @@
                 <w:sz w:val="18"/>
                 <w:szCs w:val="18"/>
               </w:rPr>
-              <w:t>// lets test the connection</w:t>
+              <w:t xml:space="preserve">// </w:t>
+            </w:r>
+            <w:proofErr w:type="gramStart"/>
+            <w:r>
+              <w:rPr>
+                <w:rFonts w:ascii="Consolas" w:eastAsia="Times New Roman" w:hAnsi="Consolas" w:cs="Consolas"/>
+                <w:color w:val="6A737D"/>
+                <w:sz w:val="18"/>
+                <w:szCs w:val="18"/>
+              </w:rPr>
+              <w:t>lets</w:t>
+            </w:r>
+            <w:proofErr w:type="gramEnd"/>
+            <w:r>
+              <w:rPr>
+                <w:rFonts w:ascii="Consolas" w:eastAsia="Times New Roman" w:hAnsi="Consolas" w:cs="Consolas"/>
+                <w:color w:val="6A737D"/>
+                <w:sz w:val="18"/>
+                <w:szCs w:val="18"/>
+              </w:rPr>
+              <w:t xml:space="preserve"> test the connection</w:t>
             </w:r>
           </w:p>
         </w:tc>
@@ -2454,7 +2722,18 @@
                 <w:sz w:val="18"/>
                 <w:szCs w:val="18"/>
               </w:rPr>
-              <w:t>(db.</w:t>
+              <w:t>(</w:t>
+            </w:r>
+            <w:proofErr w:type="spellStart"/>
+            <w:proofErr w:type="gramStart"/>
+            <w:r>
+              <w:rPr>
+                <w:rFonts w:ascii="Consolas" w:eastAsia="Times New Roman" w:hAnsi="Consolas" w:cs="Consolas"/>
+                <w:color w:val="24292E"/>
+                <w:sz w:val="18"/>
+                <w:szCs w:val="18"/>
+              </w:rPr>
+              <w:t>db.</w:t>
             </w:r>
             <w:r>
               <w:rPr>
@@ -2465,6 +2744,8 @@
               </w:rPr>
               <w:t>open</w:t>
             </w:r>
+            <w:proofErr w:type="spellEnd"/>
+            <w:proofErr w:type="gramEnd"/>
             <w:r>
               <w:rPr>
                 <w:rFonts w:ascii="Consolas" w:eastAsia="Times New Roman" w:hAnsi="Consolas" w:cs="Consolas"/>
@@ -2510,7 +2791,27 @@
                 <w:sz w:val="18"/>
                 <w:szCs w:val="18"/>
               </w:rPr>
-              <w:t xml:space="preserve">        cout &lt;</w:t>
+              <w:t xml:space="preserve">        </w:t>
+            </w:r>
+            <w:proofErr w:type="spellStart"/>
+            <w:r>
+              <w:rPr>
+                <w:rFonts w:ascii="Consolas" w:eastAsia="Times New Roman" w:hAnsi="Consolas" w:cs="Consolas"/>
+                <w:color w:val="24292E"/>
+                <w:sz w:val="18"/>
+                <w:szCs w:val="18"/>
+              </w:rPr>
+              <w:t>cout</w:t>
+            </w:r>
+            <w:proofErr w:type="spellEnd"/>
+            <w:r>
+              <w:rPr>
+                <w:rFonts w:ascii="Consolas" w:eastAsia="Times New Roman" w:hAnsi="Consolas" w:cs="Consolas"/>
+                <w:color w:val="24292E"/>
+                <w:sz w:val="18"/>
+                <w:szCs w:val="18"/>
+              </w:rPr>
+              <w:t xml:space="preserve"> &lt;</w:t>
             </w:r>
             <w:r>
               <w:rPr>
@@ -2537,7 +2838,27 @@
                 <w:sz w:val="18"/>
                 <w:szCs w:val="18"/>
               </w:rPr>
-              <w:t xml:space="preserve"> &lt;&lt; endl;</w:t>
+              <w:t xml:space="preserve"> &lt;&lt; </w:t>
+            </w:r>
+            <w:proofErr w:type="spellStart"/>
+            <w:r>
+              <w:rPr>
+                <w:rFonts w:ascii="Consolas" w:eastAsia="Times New Roman" w:hAnsi="Consolas" w:cs="Consolas"/>
+                <w:color w:val="24292E"/>
+                <w:sz w:val="18"/>
+                <w:szCs w:val="18"/>
+              </w:rPr>
+              <w:t>endl</w:t>
+            </w:r>
+            <w:proofErr w:type="spellEnd"/>
+            <w:r>
+              <w:rPr>
+                <w:rFonts w:ascii="Consolas" w:eastAsia="Times New Roman" w:hAnsi="Consolas" w:cs="Consolas"/>
+                <w:color w:val="24292E"/>
+                <w:sz w:val="18"/>
+                <w:szCs w:val="18"/>
+              </w:rPr>
+              <w:t>;</w:t>
             </w:r>
           </w:p>
         </w:tc>
@@ -2615,6 +2936,7 @@
               </w:rPr>
               <w:t xml:space="preserve">    </w:t>
             </w:r>
+            <w:proofErr w:type="gramStart"/>
             <w:r>
               <w:rPr>
                 <w:rFonts w:ascii="Consolas" w:eastAsia="Times New Roman" w:hAnsi="Consolas" w:cs="Consolas"/>
@@ -2633,6 +2955,7 @@
               </w:rPr>
               <w:t>{</w:t>
             </w:r>
+            <w:proofErr w:type="gramEnd"/>
           </w:p>
         </w:tc>
       </w:tr>
@@ -2669,7 +2992,27 @@
                 <w:sz w:val="18"/>
                 <w:szCs w:val="18"/>
               </w:rPr>
-              <w:t xml:space="preserve">        cout &lt;&lt; </w:t>
+              <w:t xml:space="preserve">        </w:t>
+            </w:r>
+            <w:proofErr w:type="spellStart"/>
+            <w:r>
+              <w:rPr>
+                <w:rFonts w:ascii="Consolas" w:eastAsia="Times New Roman" w:hAnsi="Consolas" w:cs="Consolas"/>
+                <w:color w:val="24292E"/>
+                <w:sz w:val="18"/>
+                <w:szCs w:val="18"/>
+              </w:rPr>
+              <w:t>cout</w:t>
+            </w:r>
+            <w:proofErr w:type="spellEnd"/>
+            <w:r>
+              <w:rPr>
+                <w:rFonts w:ascii="Consolas" w:eastAsia="Times New Roman" w:hAnsi="Consolas" w:cs="Consolas"/>
+                <w:color w:val="24292E"/>
+                <w:sz w:val="18"/>
+                <w:szCs w:val="18"/>
+              </w:rPr>
+              <w:t xml:space="preserve"> &lt;&lt; </w:t>
             </w:r>
             <w:r>
               <w:rPr>
@@ -2687,7 +3030,27 @@
                 <w:sz w:val="18"/>
                 <w:szCs w:val="18"/>
               </w:rPr>
-              <w:t xml:space="preserve"> &lt;&lt; endl;</w:t>
+              <w:t xml:space="preserve"> &lt;&lt; </w:t>
+            </w:r>
+            <w:proofErr w:type="spellStart"/>
+            <w:r>
+              <w:rPr>
+                <w:rFonts w:ascii="Consolas" w:eastAsia="Times New Roman" w:hAnsi="Consolas" w:cs="Consolas"/>
+                <w:color w:val="24292E"/>
+                <w:sz w:val="18"/>
+                <w:szCs w:val="18"/>
+              </w:rPr>
+              <w:t>endl</w:t>
+            </w:r>
+            <w:proofErr w:type="spellEnd"/>
+            <w:r>
+              <w:rPr>
+                <w:rFonts w:ascii="Consolas" w:eastAsia="Times New Roman" w:hAnsi="Consolas" w:cs="Consolas"/>
+                <w:color w:val="24292E"/>
+                <w:sz w:val="18"/>
+                <w:szCs w:val="18"/>
+              </w:rPr>
+              <w:t>;</w:t>
             </w:r>
           </w:p>
         </w:tc>
@@ -2752,7 +3115,15 @@
         <w:tab/>
       </w:r>
       <w:r>
-        <w:t>Copy and paste the folder “sqldrivers” in …/</w:t>
+        <w:t>Copy and paste the folder “</w:t>
+      </w:r>
+      <w:proofErr w:type="spellStart"/>
+      <w:r>
+        <w:t>sqldrivers</w:t>
+      </w:r>
+      <w:proofErr w:type="spellEnd"/>
+      <w:r>
+        <w:t>” in …/</w:t>
       </w:r>
       <w:r>
         <w:t>Qt/5.11.0/clang_64/plugins</w:t>
@@ -2806,6 +3177,344 @@
     <w:p>
       <w:r>
         <w:t>Moral of the story: Maybe I should try Python instead…</w:t>
+      </w:r>
+    </w:p>
+    <w:p/>
+    <w:p/>
+    <w:p/>
+    <w:p/>
+    <w:p/>
+    <w:p/>
+    <w:p>
+      <w:pPr>
+        <w:rPr>
+          <w:b/>
+          <w:sz w:val="28"/>
+        </w:rPr>
+      </w:pPr>
+      <w:r>
+        <w:rPr>
+          <w:b/>
+          <w:sz w:val="28"/>
+        </w:rPr>
+        <w:lastRenderedPageBreak/>
+        <w:t>Attempt two: Python</w:t>
+      </w:r>
+    </w:p>
+    <w:p/>
+    <w:p>
+      <w:r>
+        <w:t>And that is what I shall do!! Below is a step-by-step documentation of my progress:</w:t>
+      </w:r>
+    </w:p>
+    <w:p/>
+    <w:p>
+      <w:pPr>
+        <w:rPr>
+          <w:b/>
+        </w:rPr>
+      </w:pPr>
+      <w:r>
+        <w:rPr>
+          <w:b/>
+        </w:rPr>
+        <w:t>1</w:t>
+      </w:r>
+      <w:r>
+        <w:rPr>
+          <w:b/>
+        </w:rPr>
+        <w:tab/>
+        <w:t>Setting up</w:t>
+      </w:r>
+    </w:p>
+    <w:p/>
+    <w:p>
+      <w:r>
+        <w:t>(1)</w:t>
+      </w:r>
+      <w:r>
+        <w:tab/>
+        <w:t xml:space="preserve">Downloaded and installed Python 3.6.5 for MacOS from </w:t>
+      </w:r>
+      <w:r>
+        <w:rPr>
+          <w:color w:val="5B9BD5" w:themeColor="accent5"/>
+          <w:u w:val="single"/>
+        </w:rPr>
+        <w:t>https://www.python.org</w:t>
+      </w:r>
+    </w:p>
+    <w:p/>
+    <w:p>
+      <w:pPr>
+        <w:ind w:left="720" w:hanging="720"/>
+      </w:pPr>
+      <w:r>
+        <w:t>(2)</w:t>
+      </w:r>
+      <w:r>
+        <w:tab/>
+        <w:t xml:space="preserve">Found YouTube tutorial for </w:t>
+      </w:r>
+      <w:r>
+        <w:t>connecting to MySQL database with Python</w:t>
+      </w:r>
+      <w:r>
+        <w:t xml:space="preserve">: </w:t>
+      </w:r>
+      <w:r>
+        <w:rPr>
+          <w:color w:val="5B9BD5" w:themeColor="accent5"/>
+          <w:u w:val="single"/>
+        </w:rPr>
+        <w:t>https://www.youtube.com/watch?v=JcOzJLO2V7k</w:t>
+      </w:r>
+    </w:p>
+    <w:p/>
+    <w:p>
+      <w:r>
+        <w:t>(3)</w:t>
+      </w:r>
+      <w:r>
+        <w:tab/>
+        <w:t>Created file mysqlcode.py</w:t>
+      </w:r>
+    </w:p>
+    <w:p/>
+    <w:p>
+      <w:r>
+        <w:t>(4)</w:t>
+      </w:r>
+      <w:r>
+        <w:tab/>
+        <w:t xml:space="preserve">Then she started talking about </w:t>
+      </w:r>
+      <w:proofErr w:type="spellStart"/>
+      <w:r>
+        <w:t>pymysql</w:t>
+      </w:r>
+      <w:proofErr w:type="spellEnd"/>
+      <w:r>
+        <w:t xml:space="preserve"> and I don’t know what that is… </w:t>
+      </w:r>
+    </w:p>
+    <w:p/>
+    <w:p>
+      <w:pPr>
+        <w:ind w:left="720" w:hanging="720"/>
+      </w:pPr>
+      <w:r>
+        <w:t>(</w:t>
+      </w:r>
+      <w:r>
+        <w:t>5</w:t>
+      </w:r>
+      <w:r>
+        <w:t>)</w:t>
+      </w:r>
+      <w:r>
+        <w:tab/>
+        <w:t xml:space="preserve">Found </w:t>
+      </w:r>
+      <w:r>
+        <w:t xml:space="preserve">a seemingly more straightforward </w:t>
+      </w:r>
+      <w:r>
+        <w:t>YouTube tutorial</w:t>
+      </w:r>
+      <w:r>
+        <w:t xml:space="preserve">: </w:t>
+      </w:r>
+      <w:r>
+        <w:rPr>
+          <w:color w:val="5B9BD5" w:themeColor="accent5"/>
+          <w:u w:val="single"/>
+        </w:rPr>
+        <w:t>https://www.youtube.com/watch?v=1ji8lqiBJe0</w:t>
+      </w:r>
+    </w:p>
+    <w:p/>
+    <w:p>
+      <w:r>
+        <w:t>(</w:t>
+      </w:r>
+      <w:r>
+        <w:t>6</w:t>
+      </w:r>
+      <w:r>
+        <w:t>)</w:t>
+      </w:r>
+      <w:r>
+        <w:tab/>
+        <w:t xml:space="preserve">Downloaded Python connector for MySQL – </w:t>
+      </w:r>
+      <w:r>
+        <w:t>Platform</w:t>
+      </w:r>
+      <w:r>
+        <w:t xml:space="preserve"> </w:t>
+      </w:r>
+      <w:r>
+        <w:t>Independent (Archite</w:t>
+      </w:r>
+      <w:r>
+        <w:t xml:space="preserve">cture </w:t>
+      </w:r>
+    </w:p>
+    <w:p>
+      <w:pPr>
+        <w:ind w:firstLine="720"/>
+      </w:pPr>
+      <w:r>
+        <w:t xml:space="preserve">Independent), ZIP Archive </w:t>
+      </w:r>
+      <w:r>
+        <w:t>Python</w:t>
+      </w:r>
+      <w:r>
+        <w:t xml:space="preserve"> – from</w:t>
+      </w:r>
+    </w:p>
+    <w:p>
+      <w:pPr>
+        <w:ind w:firstLine="720"/>
+        <w:rPr>
+          <w:color w:val="5B9BD5" w:themeColor="accent5"/>
+          <w:u w:val="single"/>
+        </w:rPr>
+      </w:pPr>
+      <w:r>
+        <w:rPr>
+          <w:color w:val="5B9BD5" w:themeColor="accent5"/>
+          <w:u w:val="single"/>
+        </w:rPr>
+        <w:t>https://dev.mysql.com/downloads/connector/python/</w:t>
+      </w:r>
+    </w:p>
+    <w:p/>
+    <w:p>
+      <w:r>
+        <w:t>(</w:t>
+      </w:r>
+      <w:r>
+        <w:t>7</w:t>
+      </w:r>
+      <w:r>
+        <w:t>)</w:t>
+      </w:r>
+      <w:r>
+        <w:tab/>
+      </w:r>
+      <w:r>
+        <w:t>Typed the following commands in Terminal and hit enter to install:</w:t>
+      </w:r>
+    </w:p>
+    <w:p>
+      <w:pPr>
+        <w:jc w:val="center"/>
+      </w:pPr>
+    </w:p>
+    <w:p>
+      <w:pPr>
+        <w:jc w:val="center"/>
+      </w:pPr>
+      <w:r>
+        <w:rPr>
+          <w:noProof/>
+        </w:rPr>
+        <w:drawing>
+          <wp:inline distT="0" distB="0" distL="0" distR="0" wp14:anchorId="064EC255" wp14:editId="4B90DEC6">
+            <wp:extent cx="5029200" cy="1021422"/>
+            <wp:effectExtent l="0" t="0" r="0" b="0"/>
+            <wp:docPr id="4" name="Picture 4"/>
+            <wp:cNvGraphicFramePr>
+              <a:graphicFrameLocks xmlns:a="http://schemas.openxmlformats.org/drawingml/2006/main" noChangeAspect="1"/>
+            </wp:cNvGraphicFramePr>
+            <a:graphic xmlns:a="http://schemas.openxmlformats.org/drawingml/2006/main">
+              <a:graphicData uri="http://schemas.openxmlformats.org/drawingml/2006/picture">
+                <pic:pic xmlns:pic="http://schemas.openxmlformats.org/drawingml/2006/picture">
+                  <pic:nvPicPr>
+                    <pic:cNvPr id="4" name="Screen Shot 2018-06-20 at 10.21.26 AM.png"/>
+                    <pic:cNvPicPr/>
+                  </pic:nvPicPr>
+                  <pic:blipFill>
+                    <a:blip r:embed="rId25">
+                      <a:extLst>
+                        <a:ext uri="{28A0092B-C50C-407E-A947-70E740481C1C}">
+                          <a14:useLocalDpi xmlns:a14="http://schemas.microsoft.com/office/drawing/2010/main" val="0"/>
+                        </a:ext>
+                      </a:extLst>
+                    </a:blip>
+                    <a:stretch>
+                      <a:fillRect/>
+                    </a:stretch>
+                  </pic:blipFill>
+                  <pic:spPr>
+                    <a:xfrm>
+                      <a:off x="0" y="0"/>
+                      <a:ext cx="5029200" cy="1021422"/>
+                    </a:xfrm>
+                    <a:prstGeom prst="rect">
+                      <a:avLst/>
+                    </a:prstGeom>
+                  </pic:spPr>
+                </pic:pic>
+              </a:graphicData>
+            </a:graphic>
+          </wp:inline>
+        </w:drawing>
+      </w:r>
+    </w:p>
+    <w:p/>
+    <w:p>
+      <w:pPr>
+        <w:ind w:left="720" w:hanging="720"/>
+        <w:rPr>
+          <w:color w:val="5B9BD5" w:themeColor="accent5"/>
+          <w:u w:val="single"/>
+        </w:rPr>
+      </w:pPr>
+      <w:r>
+        <w:t>(8)</w:t>
+      </w:r>
+      <w:r>
+        <w:tab/>
+        <w:t xml:space="preserve">Downloaded and installed PyCharm CE from here: </w:t>
+      </w:r>
+      <w:r>
+        <w:rPr>
+          <w:color w:val="5B9BD5" w:themeColor="accent5"/>
+          <w:u w:val="single"/>
+        </w:rPr>
+        <w:t>https://www.jetbrains.com/pycharm/download/#section=mac</w:t>
+      </w:r>
+    </w:p>
+    <w:p>
+      <w:pPr>
+        <w:ind w:left="720" w:hanging="720"/>
+        <w:rPr>
+          <w:color w:val="5B9BD5" w:themeColor="accent5"/>
+          <w:u w:val="single"/>
+        </w:rPr>
+      </w:pPr>
+    </w:p>
+    <w:p>
+      <w:pPr>
+        <w:ind w:left="720" w:hanging="720"/>
+      </w:pPr>
+      <w:r>
+        <w:t>(9)</w:t>
+      </w:r>
+      <w:r>
+        <w:tab/>
+        <w:t xml:space="preserve">Created a new Python project in my repository </w:t>
+      </w:r>
+      <w:r>
+        <w:sym w:font="Wingdings" w:char="F0E0"/>
+      </w:r>
+      <w:r>
+        <w:t xml:space="preserve"> OH NO I HAVE RUN OUT OF DISK SPACE T_T X_X</w:t>
       </w:r>
       <w:bookmarkStart w:id="0" w:name="_GoBack"/>
       <w:bookmarkEnd w:id="0"/>

</xml_diff>

<commit_message>
Following tutorial, created new file and started writing code. ERRORS! Don't know why...
</commit_message>
<xml_diff>
--- a/readme_draft.docx
+++ b/readme_draft.docx
@@ -27,15 +27,7 @@
     <w:p/>
     <w:p>
       <w:r>
-        <w:t xml:space="preserve">The goal of this project is to create a software that simulates language change. Below is a list of steps I have to take towards completing the project. Of course, I was </w:t>
-      </w:r>
-      <w:proofErr w:type="spellStart"/>
-      <w:r>
-        <w:t>wayyyy</w:t>
-      </w:r>
-      <w:proofErr w:type="spellEnd"/>
-      <w:r>
-        <w:t xml:space="preserve"> too overly optimistic when I first envisioned the project…</w:t>
+        <w:t>The goal of this project is to create a software that simulates language change. Below is a list of steps I have to take towards completing the project. Of course, I was wayyyy too overly optimistic when I first envisioned the project…</w:t>
       </w:r>
     </w:p>
     <w:p/>
@@ -163,13 +155,8 @@
     </w:p>
     <w:p/>
     <w:p>
-      <w:proofErr w:type="gramStart"/>
-      <w:r>
-        <w:t>So</w:t>
-      </w:r>
-      <w:proofErr w:type="gramEnd"/>
-      <w:r>
-        <w:t xml:space="preserve"> by then I realized that even getting that far is a bit of a stretch… And I was right…</w:t>
+      <w:r>
+        <w:t>So by then I realized that even getting that far is a bit of a stretch… And I was right…</w:t>
       </w:r>
     </w:p>
     <w:p/>
@@ -560,15 +547,7 @@
     <w:p>
       <w:r>
         <w:tab/>
-        <w:t xml:space="preserve">Note: It took me </w:t>
-      </w:r>
-      <w:proofErr w:type="spellStart"/>
-      <w:r>
-        <w:t>foreeever</w:t>
-      </w:r>
-      <w:proofErr w:type="spellEnd"/>
-      <w:r>
-        <w:t xml:space="preserve"> to figure out how to fix this. You’re welcome!</w:t>
+        <w:t>Note: It took me foreeever to figure out how to fix this. You’re welcome!</w:t>
       </w:r>
     </w:p>
     <w:p>
@@ -703,15 +682,7 @@
       </w:r>
       <w:r>
         <w:tab/>
-        <w:t>Click into the folder “</w:t>
-      </w:r>
-      <w:proofErr w:type="spellStart"/>
-      <w:r>
-        <w:t>etc</w:t>
-      </w:r>
-      <w:proofErr w:type="spellEnd"/>
-      <w:r>
-        <w:t xml:space="preserve">”, then into another folder “extra”, where you’ll see a file </w:t>
+        <w:t xml:space="preserve">Click into the folder “etc”, then into another folder “extra”, where you’ll see a file </w:t>
       </w:r>
     </w:p>
     <w:p>
@@ -719,21 +690,13 @@
         <w:ind w:left="720"/>
       </w:pPr>
       <w:r>
-        <w:t>named “</w:t>
-      </w:r>
-      <w:proofErr w:type="spellStart"/>
-      <w:r>
-        <w:t>httpd</w:t>
+        <w:t>named “httpd</w:t>
       </w:r>
       <w:r>
         <w:t>-xampp</w:t>
       </w:r>
       <w:r>
-        <w:t>.conf</w:t>
-      </w:r>
-      <w:proofErr w:type="spellEnd"/>
-      <w:r>
-        <w:t>”</w:t>
+        <w:t>.conf”</w:t>
       </w:r>
       <w:r>
         <w:t xml:space="preserve"> (second one in last row)</w:t>
@@ -1010,28 +973,20 @@
         <w:rPr>
           <w:b/>
         </w:rPr>
-        <w:t xml:space="preserve">vim </w:t>
-      </w:r>
-      <w:proofErr w:type="spellStart"/>
+        <w:t>vim httpd</w:t>
+      </w:r>
       <w:r>
         <w:rPr>
           <w:b/>
         </w:rPr>
-        <w:t>httpd</w:t>
+        <w:t>-xampp</w:t>
       </w:r>
       <w:r>
         <w:rPr>
           <w:b/>
         </w:rPr>
-        <w:t>-xampp</w:t>
-      </w:r>
-      <w:r>
-        <w:rPr>
-          <w:b/>
-        </w:rPr>
         <w:t>.conf</w:t>
       </w:r>
-      <w:proofErr w:type="spellEnd"/>
       <w:r>
         <w:t xml:space="preserve"> and hit enter. You will see something like this:</w:t>
       </w:r>
@@ -1095,15 +1050,7 @@
       </w:r>
       <w:r>
         <w:tab/>
-        <w:t>Hit ‘</w:t>
-      </w:r>
-      <w:proofErr w:type="spellStart"/>
-      <w:r>
-        <w:t>i</w:t>
-      </w:r>
-      <w:proofErr w:type="spellEnd"/>
-      <w:r>
-        <w:t>’ (stands for “insert”) so we can modify the file. Find the following section:</w:t>
+        <w:t>Hit ‘i’ (stands for “insert”) so we can modify the file. Find the following section:</w:t>
       </w:r>
     </w:p>
     <w:p/>
@@ -1238,14 +1185,12 @@
       <w:r>
         <w:t xml:space="preserve">, type </w:t>
       </w:r>
-      <w:proofErr w:type="spellStart"/>
       <w:r>
         <w:rPr>
           <w:b/>
         </w:rPr>
         <w:t>wq</w:t>
       </w:r>
-      <w:proofErr w:type="spellEnd"/>
       <w:r>
         <w:t>, then hit enter to save and quit</w:t>
       </w:r>
@@ -1697,15 +1642,7 @@
         <w:tab/>
       </w:r>
       <w:r>
-        <w:t xml:space="preserve">Add each item to the </w:t>
-      </w:r>
-      <w:proofErr w:type="gramStart"/>
-      <w:r>
-        <w:t>form, and</w:t>
-      </w:r>
-      <w:proofErr w:type="gramEnd"/>
-      <w:r>
-        <w:t xml:space="preserve"> click “Go” at the bottom of the page when you’re done. Here is an example:</w:t>
+        <w:t>Add each item to the form, and click “Go” at the bottom of the page when you’re done. Here is an example:</w:t>
       </w:r>
     </w:p>
     <w:p>
@@ -1888,13 +1825,8 @@
       </w:pPr>
     </w:p>
     <w:p>
-      <w:proofErr w:type="gramStart"/>
-      <w:r>
-        <w:t>So</w:t>
-      </w:r>
-      <w:proofErr w:type="gramEnd"/>
-      <w:r>
-        <w:t xml:space="preserve"> God knows how many hours I have spent looking at tutorials and forums trying to figure this out, but it just </w:t>
+      <w:r>
+        <w:t xml:space="preserve">So God knows how many hours I have spent looking at tutorials and forums trying to figure this out, but it just </w:t>
       </w:r>
       <w:r>
         <w:rPr>
@@ -2011,50 +1943,8 @@
                 <w:sz w:val="18"/>
                 <w:szCs w:val="18"/>
               </w:rPr>
-              <w:t xml:space="preserve">    </w:t>
-            </w:r>
-            <w:proofErr w:type="spellStart"/>
-            <w:r>
-              <w:rPr>
-                <w:rFonts w:ascii="Consolas" w:eastAsia="Times New Roman" w:hAnsi="Consolas" w:cs="Consolas"/>
-                <w:color w:val="24292E"/>
-                <w:sz w:val="18"/>
-                <w:szCs w:val="18"/>
-              </w:rPr>
-              <w:t>QSqlDatabase</w:t>
-            </w:r>
-            <w:proofErr w:type="spellEnd"/>
-            <w:r>
-              <w:rPr>
-                <w:rFonts w:ascii="Consolas" w:eastAsia="Times New Roman" w:hAnsi="Consolas" w:cs="Consolas"/>
-                <w:color w:val="24292E"/>
-                <w:sz w:val="18"/>
-                <w:szCs w:val="18"/>
-              </w:rPr>
-              <w:t xml:space="preserve"> </w:t>
-            </w:r>
-            <w:proofErr w:type="spellStart"/>
-            <w:r>
-              <w:rPr>
-                <w:rFonts w:ascii="Consolas" w:eastAsia="Times New Roman" w:hAnsi="Consolas" w:cs="Consolas"/>
-                <w:color w:val="24292E"/>
-                <w:sz w:val="18"/>
-                <w:szCs w:val="18"/>
-              </w:rPr>
-              <w:t>db</w:t>
-            </w:r>
-            <w:proofErr w:type="spellEnd"/>
-            <w:r>
-              <w:rPr>
-                <w:rFonts w:ascii="Consolas" w:eastAsia="Times New Roman" w:hAnsi="Consolas" w:cs="Consolas"/>
-                <w:color w:val="24292E"/>
-                <w:sz w:val="18"/>
-                <w:szCs w:val="18"/>
-              </w:rPr>
-              <w:t xml:space="preserve"> = </w:t>
-            </w:r>
-            <w:proofErr w:type="spellStart"/>
-            <w:proofErr w:type="gramStart"/>
+              <w:t xml:space="preserve">    QSqlDatabase db = </w:t>
+            </w:r>
             <w:r>
               <w:rPr>
                 <w:rFonts w:ascii="Consolas" w:eastAsia="Times New Roman" w:hAnsi="Consolas" w:cs="Consolas"/>
@@ -2062,30 +1952,8 @@
                 <w:sz w:val="18"/>
                 <w:szCs w:val="18"/>
               </w:rPr>
-              <w:t>QSqlDatabase</w:t>
-            </w:r>
-            <w:proofErr w:type="spellEnd"/>
-            <w:r>
-              <w:rPr>
-                <w:rFonts w:ascii="Consolas" w:eastAsia="Times New Roman" w:hAnsi="Consolas" w:cs="Consolas"/>
-                <w:color w:val="005CC5"/>
-                <w:sz w:val="18"/>
-                <w:szCs w:val="18"/>
-              </w:rPr>
-              <w:t>::</w:t>
-            </w:r>
-            <w:proofErr w:type="spellStart"/>
-            <w:proofErr w:type="gramEnd"/>
-            <w:r>
-              <w:rPr>
-                <w:rFonts w:ascii="Consolas" w:eastAsia="Times New Roman" w:hAnsi="Consolas" w:cs="Consolas"/>
-                <w:color w:val="005CC5"/>
-                <w:sz w:val="18"/>
-                <w:szCs w:val="18"/>
-              </w:rPr>
-              <w:t>addDatabase</w:t>
-            </w:r>
-            <w:proofErr w:type="spellEnd"/>
+              <w:t>QSqlDatabase::addDatabase</w:t>
+            </w:r>
             <w:r>
               <w:rPr>
                 <w:rFonts w:ascii="Consolas" w:eastAsia="Times New Roman" w:hAnsi="Consolas" w:cs="Consolas"/>
@@ -2133,8 +2001,6 @@
               </w:rPr>
               <w:t xml:space="preserve">    </w:t>
             </w:r>
-            <w:proofErr w:type="spellStart"/>
-            <w:proofErr w:type="gramStart"/>
             <w:r>
               <w:rPr>
                 <w:rFonts w:ascii="Consolas" w:eastAsia="Times New Roman" w:hAnsi="Consolas" w:cs="Consolas"/>
@@ -2153,8 +2019,6 @@
               </w:rPr>
               <w:t>setHostName</w:t>
             </w:r>
-            <w:proofErr w:type="spellEnd"/>
-            <w:proofErr w:type="gramEnd"/>
             <w:r>
               <w:rPr>
                 <w:rFonts w:ascii="Consolas" w:eastAsia="Times New Roman" w:hAnsi="Consolas" w:cs="Consolas"/>
@@ -2218,18 +2082,7 @@
                 <w:sz w:val="18"/>
                 <w:szCs w:val="18"/>
               </w:rPr>
-              <w:t xml:space="preserve">    </w:t>
-            </w:r>
-            <w:proofErr w:type="spellStart"/>
-            <w:proofErr w:type="gramStart"/>
-            <w:r>
-              <w:rPr>
-                <w:rFonts w:ascii="Consolas" w:eastAsia="Times New Roman" w:hAnsi="Consolas" w:cs="Consolas"/>
-                <w:color w:val="24292E"/>
-                <w:sz w:val="18"/>
-                <w:szCs w:val="18"/>
-              </w:rPr>
-              <w:t>db.</w:t>
+              <w:t xml:space="preserve">    db.</w:t>
             </w:r>
             <w:r>
               <w:rPr>
@@ -2240,8 +2093,6 @@
               </w:rPr>
               <w:t>setUserName</w:t>
             </w:r>
-            <w:proofErr w:type="spellEnd"/>
-            <w:proofErr w:type="gramEnd"/>
             <w:r>
               <w:rPr>
                 <w:rFonts w:ascii="Consolas" w:eastAsia="Times New Roman" w:hAnsi="Consolas" w:cs="Consolas"/>
@@ -2276,47 +2127,7 @@
                 <w:sz w:val="18"/>
                 <w:szCs w:val="18"/>
               </w:rPr>
-              <w:t xml:space="preserve">// default </w:t>
-            </w:r>
-            <w:proofErr w:type="spellStart"/>
-            <w:r>
-              <w:rPr>
-                <w:rFonts w:ascii="Consolas" w:eastAsia="Times New Roman" w:hAnsi="Consolas" w:cs="Consolas"/>
-                <w:color w:val="6A737D"/>
-                <w:sz w:val="18"/>
-                <w:szCs w:val="18"/>
-              </w:rPr>
-              <w:t>mysql</w:t>
-            </w:r>
-            <w:proofErr w:type="spellEnd"/>
-            <w:r>
-              <w:rPr>
-                <w:rFonts w:ascii="Consolas" w:eastAsia="Times New Roman" w:hAnsi="Consolas" w:cs="Consolas"/>
-                <w:color w:val="6A737D"/>
-                <w:sz w:val="18"/>
-                <w:szCs w:val="18"/>
-              </w:rPr>
-              <w:t xml:space="preserve"> username for </w:t>
-            </w:r>
-            <w:proofErr w:type="spellStart"/>
-            <w:r>
-              <w:rPr>
-                <w:rFonts w:ascii="Consolas" w:eastAsia="Times New Roman" w:hAnsi="Consolas" w:cs="Consolas"/>
-                <w:color w:val="6A737D"/>
-                <w:sz w:val="18"/>
-                <w:szCs w:val="18"/>
-              </w:rPr>
-              <w:t>xampp</w:t>
-            </w:r>
-            <w:proofErr w:type="spellEnd"/>
-            <w:r>
-              <w:rPr>
-                <w:rFonts w:ascii="Consolas" w:eastAsia="Times New Roman" w:hAnsi="Consolas" w:cs="Consolas"/>
-                <w:color w:val="6A737D"/>
-                <w:sz w:val="18"/>
-                <w:szCs w:val="18"/>
-              </w:rPr>
-              <w:t xml:space="preserve"> is 'root'</w:t>
+              <w:t>// default mysql username for xampp is 'root'</w:t>
             </w:r>
           </w:p>
         </w:tc>
@@ -2354,18 +2165,7 @@
                 <w:sz w:val="18"/>
                 <w:szCs w:val="18"/>
               </w:rPr>
-              <w:t xml:space="preserve">    </w:t>
-            </w:r>
-            <w:proofErr w:type="spellStart"/>
-            <w:proofErr w:type="gramStart"/>
-            <w:r>
-              <w:rPr>
-                <w:rFonts w:ascii="Consolas" w:eastAsia="Times New Roman" w:hAnsi="Consolas" w:cs="Consolas"/>
-                <w:color w:val="24292E"/>
-                <w:sz w:val="18"/>
-                <w:szCs w:val="18"/>
-              </w:rPr>
-              <w:t>db.</w:t>
+              <w:t xml:space="preserve">    db.</w:t>
             </w:r>
             <w:r>
               <w:rPr>
@@ -2376,8 +2176,6 @@
               </w:rPr>
               <w:t>setPassword</w:t>
             </w:r>
-            <w:proofErr w:type="spellEnd"/>
-            <w:proofErr w:type="gramEnd"/>
             <w:r>
               <w:rPr>
                 <w:rFonts w:ascii="Consolas" w:eastAsia="Times New Roman" w:hAnsi="Consolas" w:cs="Consolas"/>
@@ -2412,47 +2210,7 @@
                 <w:sz w:val="18"/>
                 <w:szCs w:val="18"/>
               </w:rPr>
-              <w:t xml:space="preserve">// </w:t>
-            </w:r>
-            <w:proofErr w:type="spellStart"/>
-            <w:r>
-              <w:rPr>
-                <w:rFonts w:ascii="Consolas" w:eastAsia="Times New Roman" w:hAnsi="Consolas" w:cs="Consolas"/>
-                <w:color w:val="6A737D"/>
-                <w:sz w:val="18"/>
-                <w:szCs w:val="18"/>
-              </w:rPr>
-              <w:t>xampp</w:t>
-            </w:r>
-            <w:proofErr w:type="spellEnd"/>
-            <w:r>
-              <w:rPr>
-                <w:rFonts w:ascii="Consolas" w:eastAsia="Times New Roman" w:hAnsi="Consolas" w:cs="Consolas"/>
-                <w:color w:val="6A737D"/>
-                <w:sz w:val="18"/>
-                <w:szCs w:val="18"/>
-              </w:rPr>
-              <w:t xml:space="preserve"> </w:t>
-            </w:r>
-            <w:proofErr w:type="spellStart"/>
-            <w:r>
-              <w:rPr>
-                <w:rFonts w:ascii="Consolas" w:eastAsia="Times New Roman" w:hAnsi="Consolas" w:cs="Consolas"/>
-                <w:color w:val="6A737D"/>
-                <w:sz w:val="18"/>
-                <w:szCs w:val="18"/>
-              </w:rPr>
-              <w:t>mysql</w:t>
-            </w:r>
-            <w:proofErr w:type="spellEnd"/>
-            <w:r>
-              <w:rPr>
-                <w:rFonts w:ascii="Consolas" w:eastAsia="Times New Roman" w:hAnsi="Consolas" w:cs="Consolas"/>
-                <w:color w:val="6A737D"/>
-                <w:sz w:val="18"/>
-                <w:szCs w:val="18"/>
-              </w:rPr>
-              <w:t xml:space="preserve"> has no password in default</w:t>
+              <w:t>// xampp mysql has no password in default</w:t>
             </w:r>
           </w:p>
         </w:tc>
@@ -2490,18 +2248,7 @@
                 <w:sz w:val="18"/>
                 <w:szCs w:val="18"/>
               </w:rPr>
-              <w:t xml:space="preserve">    </w:t>
-            </w:r>
-            <w:proofErr w:type="spellStart"/>
-            <w:proofErr w:type="gramStart"/>
-            <w:r>
-              <w:rPr>
-                <w:rFonts w:ascii="Consolas" w:eastAsia="Times New Roman" w:hAnsi="Consolas" w:cs="Consolas"/>
-                <w:color w:val="24292E"/>
-                <w:sz w:val="18"/>
-                <w:szCs w:val="18"/>
-              </w:rPr>
-              <w:t>db.</w:t>
+              <w:t xml:space="preserve">    db.</w:t>
             </w:r>
             <w:r>
               <w:rPr>
@@ -2512,8 +2259,6 @@
               </w:rPr>
               <w:t>setDatabaseName</w:t>
             </w:r>
-            <w:proofErr w:type="spellEnd"/>
-            <w:proofErr w:type="gramEnd"/>
             <w:r>
               <w:rPr>
                 <w:rFonts w:ascii="Consolas" w:eastAsia="Times New Roman" w:hAnsi="Consolas" w:cs="Consolas"/>
@@ -2530,27 +2275,7 @@
                 <w:sz w:val="18"/>
                 <w:szCs w:val="18"/>
               </w:rPr>
-              <w:t>"</w:t>
-            </w:r>
-            <w:proofErr w:type="spellStart"/>
-            <w:r>
-              <w:rPr>
-                <w:rFonts w:ascii="Consolas" w:eastAsia="Times New Roman" w:hAnsi="Consolas" w:cs="Consolas"/>
-                <w:color w:val="032F62"/>
-                <w:sz w:val="18"/>
-                <w:szCs w:val="18"/>
-              </w:rPr>
-              <w:t>qtdatabase</w:t>
-            </w:r>
-            <w:proofErr w:type="spellEnd"/>
-            <w:r>
-              <w:rPr>
-                <w:rFonts w:ascii="Consolas" w:eastAsia="Times New Roman" w:hAnsi="Consolas" w:cs="Consolas"/>
-                <w:color w:val="032F62"/>
-                <w:sz w:val="18"/>
-                <w:szCs w:val="18"/>
-              </w:rPr>
-              <w:t>"</w:t>
+              <w:t>"qtdatabase"</w:t>
             </w:r>
             <w:r>
               <w:rPr>
@@ -2646,27 +2371,7 @@
                 <w:sz w:val="18"/>
                 <w:szCs w:val="18"/>
               </w:rPr>
-              <w:t xml:space="preserve">// </w:t>
-            </w:r>
-            <w:proofErr w:type="gramStart"/>
-            <w:r>
-              <w:rPr>
-                <w:rFonts w:ascii="Consolas" w:eastAsia="Times New Roman" w:hAnsi="Consolas" w:cs="Consolas"/>
-                <w:color w:val="6A737D"/>
-                <w:sz w:val="18"/>
-                <w:szCs w:val="18"/>
-              </w:rPr>
-              <w:t>lets</w:t>
-            </w:r>
-            <w:proofErr w:type="gramEnd"/>
-            <w:r>
-              <w:rPr>
-                <w:rFonts w:ascii="Consolas" w:eastAsia="Times New Roman" w:hAnsi="Consolas" w:cs="Consolas"/>
-                <w:color w:val="6A737D"/>
-                <w:sz w:val="18"/>
-                <w:szCs w:val="18"/>
-              </w:rPr>
-              <w:t xml:space="preserve"> test the connection</w:t>
+              <w:t>// lets test the connection</w:t>
             </w:r>
           </w:p>
         </w:tc>
@@ -2722,18 +2427,7 @@
                 <w:sz w:val="18"/>
                 <w:szCs w:val="18"/>
               </w:rPr>
-              <w:t>(</w:t>
-            </w:r>
-            <w:proofErr w:type="spellStart"/>
-            <w:proofErr w:type="gramStart"/>
-            <w:r>
-              <w:rPr>
-                <w:rFonts w:ascii="Consolas" w:eastAsia="Times New Roman" w:hAnsi="Consolas" w:cs="Consolas"/>
-                <w:color w:val="24292E"/>
-                <w:sz w:val="18"/>
-                <w:szCs w:val="18"/>
-              </w:rPr>
-              <w:t>db.</w:t>
+              <w:t>(db.</w:t>
             </w:r>
             <w:r>
               <w:rPr>
@@ -2744,8 +2438,6 @@
               </w:rPr>
               <w:t>open</w:t>
             </w:r>
-            <w:proofErr w:type="spellEnd"/>
-            <w:proofErr w:type="gramEnd"/>
             <w:r>
               <w:rPr>
                 <w:rFonts w:ascii="Consolas" w:eastAsia="Times New Roman" w:hAnsi="Consolas" w:cs="Consolas"/>
@@ -2791,27 +2483,7 @@
                 <w:sz w:val="18"/>
                 <w:szCs w:val="18"/>
               </w:rPr>
-              <w:t xml:space="preserve">        </w:t>
-            </w:r>
-            <w:proofErr w:type="spellStart"/>
-            <w:r>
-              <w:rPr>
-                <w:rFonts w:ascii="Consolas" w:eastAsia="Times New Roman" w:hAnsi="Consolas" w:cs="Consolas"/>
-                <w:color w:val="24292E"/>
-                <w:sz w:val="18"/>
-                <w:szCs w:val="18"/>
-              </w:rPr>
-              <w:t>cout</w:t>
-            </w:r>
-            <w:proofErr w:type="spellEnd"/>
-            <w:r>
-              <w:rPr>
-                <w:rFonts w:ascii="Consolas" w:eastAsia="Times New Roman" w:hAnsi="Consolas" w:cs="Consolas"/>
-                <w:color w:val="24292E"/>
-                <w:sz w:val="18"/>
-                <w:szCs w:val="18"/>
-              </w:rPr>
-              <w:t xml:space="preserve"> &lt;</w:t>
+              <w:t xml:space="preserve">        cout &lt;</w:t>
             </w:r>
             <w:r>
               <w:rPr>
@@ -2838,27 +2510,7 @@
                 <w:sz w:val="18"/>
                 <w:szCs w:val="18"/>
               </w:rPr>
-              <w:t xml:space="preserve"> &lt;&lt; </w:t>
-            </w:r>
-            <w:proofErr w:type="spellStart"/>
-            <w:r>
-              <w:rPr>
-                <w:rFonts w:ascii="Consolas" w:eastAsia="Times New Roman" w:hAnsi="Consolas" w:cs="Consolas"/>
-                <w:color w:val="24292E"/>
-                <w:sz w:val="18"/>
-                <w:szCs w:val="18"/>
-              </w:rPr>
-              <w:t>endl</w:t>
-            </w:r>
-            <w:proofErr w:type="spellEnd"/>
-            <w:r>
-              <w:rPr>
-                <w:rFonts w:ascii="Consolas" w:eastAsia="Times New Roman" w:hAnsi="Consolas" w:cs="Consolas"/>
-                <w:color w:val="24292E"/>
-                <w:sz w:val="18"/>
-                <w:szCs w:val="18"/>
-              </w:rPr>
-              <w:t>;</w:t>
+              <w:t xml:space="preserve"> &lt;&lt; endl;</w:t>
             </w:r>
           </w:p>
         </w:tc>
@@ -2936,7 +2588,6 @@
               </w:rPr>
               <w:t xml:space="preserve">    </w:t>
             </w:r>
-            <w:proofErr w:type="gramStart"/>
             <w:r>
               <w:rPr>
                 <w:rFonts w:ascii="Consolas" w:eastAsia="Times New Roman" w:hAnsi="Consolas" w:cs="Consolas"/>
@@ -2955,7 +2606,6 @@
               </w:rPr>
               <w:t>{</w:t>
             </w:r>
-            <w:proofErr w:type="gramEnd"/>
           </w:p>
         </w:tc>
       </w:tr>
@@ -2992,27 +2642,7 @@
                 <w:sz w:val="18"/>
                 <w:szCs w:val="18"/>
               </w:rPr>
-              <w:t xml:space="preserve">        </w:t>
-            </w:r>
-            <w:proofErr w:type="spellStart"/>
-            <w:r>
-              <w:rPr>
-                <w:rFonts w:ascii="Consolas" w:eastAsia="Times New Roman" w:hAnsi="Consolas" w:cs="Consolas"/>
-                <w:color w:val="24292E"/>
-                <w:sz w:val="18"/>
-                <w:szCs w:val="18"/>
-              </w:rPr>
-              <w:t>cout</w:t>
-            </w:r>
-            <w:proofErr w:type="spellEnd"/>
-            <w:r>
-              <w:rPr>
-                <w:rFonts w:ascii="Consolas" w:eastAsia="Times New Roman" w:hAnsi="Consolas" w:cs="Consolas"/>
-                <w:color w:val="24292E"/>
-                <w:sz w:val="18"/>
-                <w:szCs w:val="18"/>
-              </w:rPr>
-              <w:t xml:space="preserve"> &lt;&lt; </w:t>
+              <w:t xml:space="preserve">        cout &lt;&lt; </w:t>
             </w:r>
             <w:r>
               <w:rPr>
@@ -3030,27 +2660,7 @@
                 <w:sz w:val="18"/>
                 <w:szCs w:val="18"/>
               </w:rPr>
-              <w:t xml:space="preserve"> &lt;&lt; </w:t>
-            </w:r>
-            <w:proofErr w:type="spellStart"/>
-            <w:r>
-              <w:rPr>
-                <w:rFonts w:ascii="Consolas" w:eastAsia="Times New Roman" w:hAnsi="Consolas" w:cs="Consolas"/>
-                <w:color w:val="24292E"/>
-                <w:sz w:val="18"/>
-                <w:szCs w:val="18"/>
-              </w:rPr>
-              <w:t>endl</w:t>
-            </w:r>
-            <w:proofErr w:type="spellEnd"/>
-            <w:r>
-              <w:rPr>
-                <w:rFonts w:ascii="Consolas" w:eastAsia="Times New Roman" w:hAnsi="Consolas" w:cs="Consolas"/>
-                <w:color w:val="24292E"/>
-                <w:sz w:val="18"/>
-                <w:szCs w:val="18"/>
-              </w:rPr>
-              <w:t>;</w:t>
+              <w:t xml:space="preserve"> &lt;&lt; endl;</w:t>
             </w:r>
           </w:p>
         </w:tc>
@@ -3115,15 +2725,7 @@
         <w:tab/>
       </w:r>
       <w:r>
-        <w:t>Copy and paste the folder “</w:t>
-      </w:r>
-      <w:proofErr w:type="spellStart"/>
-      <w:r>
-        <w:t>sqldrivers</w:t>
-      </w:r>
-      <w:proofErr w:type="spellEnd"/>
-      <w:r>
-        <w:t>” in …/</w:t>
+        <w:t>Copy and paste the folder “sqldrivers” in …/</w:t>
       </w:r>
       <w:r>
         <w:t>Qt/5.11.0/clang_64/plugins</w:t>
@@ -3255,13 +2857,7 @@
       </w:r>
       <w:r>
         <w:tab/>
-        <w:t xml:space="preserve">Found YouTube tutorial for </w:t>
-      </w:r>
-      <w:r>
-        <w:t>connecting to MySQL database with Python</w:t>
-      </w:r>
-      <w:r>
-        <w:t xml:space="preserve">: </w:t>
+        <w:t xml:space="preserve">Found YouTube tutorial for connecting to MySQL database with Python: </w:t>
       </w:r>
       <w:r>
         <w:rPr>
@@ -3288,15 +2884,7 @@
       </w:r>
       <w:r>
         <w:tab/>
-        <w:t xml:space="preserve">Then she started talking about </w:t>
-      </w:r>
-      <w:proofErr w:type="spellStart"/>
-      <w:r>
-        <w:t>pymysql</w:t>
-      </w:r>
-      <w:proofErr w:type="spellEnd"/>
-      <w:r>
-        <w:t xml:space="preserve"> and I don’t know what that is… </w:t>
+        <w:t xml:space="preserve">Then she started talking about pymysql and I don’t know what that is… </w:t>
       </w:r>
     </w:p>
     <w:p/>
@@ -3347,19 +2935,7 @@
       </w:r>
       <w:r>
         <w:tab/>
-        <w:t xml:space="preserve">Downloaded Python connector for MySQL – </w:t>
-      </w:r>
-      <w:r>
-        <w:t>Platform</w:t>
-      </w:r>
-      <w:r>
-        <w:t xml:space="preserve"> </w:t>
-      </w:r>
-      <w:r>
-        <w:t>Independent (Archite</w:t>
-      </w:r>
-      <w:r>
-        <w:t xml:space="preserve">cture </w:t>
+        <w:t xml:space="preserve">Downloaded Python connector for MySQL – Platform Independent (Architecture </w:t>
       </w:r>
     </w:p>
     <w:p>
@@ -3367,13 +2943,7 @@
         <w:ind w:firstLine="720"/>
       </w:pPr>
       <w:r>
-        <w:t xml:space="preserve">Independent), ZIP Archive </w:t>
-      </w:r>
-      <w:r>
-        <w:t>Python</w:t>
-      </w:r>
-      <w:r>
-        <w:t xml:space="preserve"> – from</w:t>
+        <w:t>Independent), ZIP Archive Python – from</w:t>
       </w:r>
     </w:p>
     <w:p>
@@ -3515,6 +3085,32 @@
       </w:r>
       <w:r>
         <w:t xml:space="preserve"> OH NO I HAVE RUN OUT OF DISK SPACE T_T X_X</w:t>
+      </w:r>
+    </w:p>
+    <w:p>
+      <w:pPr>
+        <w:ind w:left="720" w:hanging="720"/>
+      </w:pPr>
+    </w:p>
+    <w:p>
+      <w:pPr>
+        <w:ind w:left="720" w:hanging="720"/>
+      </w:pPr>
+      <w:r>
+        <w:t>(10)</w:t>
+      </w:r>
+      <w:r>
+        <w:tab/>
+        <w:t xml:space="preserve">Cleaned up disk space and kept following YouTube tutorial. Created new Python file </w:t>
+      </w:r>
+      <w:r>
+        <w:rPr>
+          <w:b/>
+        </w:rPr>
+        <w:t>index.py</w:t>
+      </w:r>
+      <w:r>
+        <w:t xml:space="preserve"> and started writing code following tutorial, but I don’t think it’s working!</w:t>
       </w:r>
       <w:bookmarkStart w:id="0" w:name="_GoBack"/>
       <w:bookmarkEnd w:id="0"/>

</xml_diff>

<commit_message>
Tried to put MySQL Python connector inside Python project. Still not working
</commit_message>
<xml_diff>
--- a/readme_draft.docx
+++ b/readme_draft.docx
@@ -3111,6 +3111,26 @@
       </w:r>
       <w:r>
         <w:t xml:space="preserve"> and started writing code following tutorial, but I don’t think it’s working!</w:t>
+      </w:r>
+    </w:p>
+    <w:p>
+      <w:pPr>
+        <w:ind w:left="720" w:hanging="720"/>
+      </w:pPr>
+    </w:p>
+    <w:p>
+      <w:pPr>
+        <w:ind w:left="720" w:hanging="720"/>
+      </w:pPr>
+      <w:r>
+        <w:t>(11)</w:t>
+      </w:r>
+      <w:r>
+        <w:tab/>
+        <w:t xml:space="preserve">Tried to put </w:t>
+      </w:r>
+      <w:r>
+        <w:t>MySQL Python connector into my Python project. Still doesn’t work. I don’t even know how this PyCharm IDE works… or even how Python works… Maybe I should start with some basic Python tutorials?</w:t>
       </w:r>
       <w:bookmarkStart w:id="0" w:name="_GoBack"/>
       <w:bookmarkEnd w:id="0"/>

</xml_diff>

<commit_message>
Added 'Introduction to Qt' section to README
</commit_message>
<xml_diff>
--- a/readme_draft.docx
+++ b/readme_draft.docx
@@ -3881,6 +3881,228 @@
     <w:p>
       <w:r>
         <w:t>Besides using existing STL stuff, I really can’t think of uses for this one… especially since all of my objects/variables are either type bool (for binary phonological features) or type string (for everything else).</w:t>
+      </w:r>
+    </w:p>
+    <w:p/>
+    <w:p>
+      <w:pPr>
+        <w:rPr>
+          <w:b/>
+        </w:rPr>
+      </w:pPr>
+      <w:r>
+        <w:rPr>
+          <w:b/>
+        </w:rPr>
+        <w:t>6</w:t>
+      </w:r>
+      <w:r>
+        <w:rPr>
+          <w:b/>
+        </w:rPr>
+        <w:tab/>
+        <w:t>Introduction to Qt</w:t>
+      </w:r>
+    </w:p>
+    <w:p>
+      <w:pPr>
+        <w:rPr>
+          <w:b/>
+        </w:rPr>
+      </w:pPr>
+    </w:p>
+    <w:p>
+      <w:r>
+        <w:t xml:space="preserve">HA! </w:t>
+      </w:r>
+      <w:r>
+        <w:t>So yes, of course, this is very relevant. I think Qt is a very effective platform to customize a UI. I did some exploring with layout design, and tried very hard, for many hours, to find a way to connect Qt to a databas</w:t>
+      </w:r>
+      <w:r>
+        <w:t>e. But it just would not work!! So I decided to switch to Python.</w:t>
+      </w:r>
+    </w:p>
+    <w:p/>
+    <w:p>
+      <w:r>
+        <w:t>One of the big things we discussed about Qt is the RAII idiom, which is not a feature in Python. I found this Stack Overflow thread that explains why (</w:t>
+      </w:r>
+      <w:r>
+        <w:rPr>
+          <w:color w:val="5B9BD5" w:themeColor="accent5"/>
+          <w:u w:val="single"/>
+        </w:rPr>
+        <w:t>https://stackoverflow.com/questions/5071121/raii-in-python-automatic-destruction-when-leaving-a-scope</w:t>
+      </w:r>
+      <w:r>
+        <w:t>), and it lists three reasons:</w:t>
+      </w:r>
+    </w:p>
+    <w:p/>
+    <w:p>
+      <w:r>
+        <w:t>(1)</w:t>
+      </w:r>
+      <w:r>
+        <w:tab/>
+      </w:r>
+      <w:r>
+        <w:t>Python is a GC language</w:t>
+      </w:r>
+    </w:p>
+    <w:p/>
+    <w:p>
+      <w:r>
+        <w:lastRenderedPageBreak/>
+        <w:t xml:space="preserve">A garbage collector </w:t>
+      </w:r>
+      <w:r>
+        <w:t xml:space="preserve">is a feature that releases memory no longer being used, thereby preventing memory mismanagement. In PIC 10C, we learned that C++ does not use a garbage collector for the following reasons (taken from smart points hand out: </w:t>
+      </w:r>
+      <w:r>
+        <w:rPr>
+          <w:color w:val="5B9BD5" w:themeColor="accent5"/>
+          <w:u w:val="single"/>
+        </w:rPr>
+        <w:t>https://bitbucket.org/rikis-salazar/10c-smart-pointers/overview</w:t>
+      </w:r>
+      <w:r>
+        <w:t>):</w:t>
+      </w:r>
+    </w:p>
+    <w:p/>
+    <w:p>
+      <w:r>
+        <w:tab/>
+        <w:t>i.</w:t>
+      </w:r>
+      <w:r>
+        <w:tab/>
+        <w:t xml:space="preserve">Control over execution time must be ‘handed over’ to the garbage collector, and it </w:t>
+      </w:r>
+    </w:p>
+    <w:p>
+      <w:pPr>
+        <w:ind w:left="720" w:firstLine="720"/>
+      </w:pPr>
+      <w:r>
+        <w:t>could take a while to get control back</w:t>
+      </w:r>
+    </w:p>
+    <w:p>
+      <w:r>
+        <w:tab/>
+        <w:t>ii.</w:t>
+      </w:r>
+      <w:r>
+        <w:tab/>
+        <w:t xml:space="preserve">The collector runs independently of the programming logic, kicking in usually </w:t>
+      </w:r>
+    </w:p>
+    <w:p>
+      <w:pPr>
+        <w:ind w:left="720" w:firstLine="720"/>
+      </w:pPr>
+      <w:r>
+        <w:t>when memory is running low</w:t>
+      </w:r>
+    </w:p>
+    <w:p/>
+    <w:p>
+      <w:r>
+        <w:t>In other words, garbage collectors are incompatible with the C++ philosophy that puts most value in speed and efficiency.</w:t>
+      </w:r>
+    </w:p>
+    <w:p/>
+    <w:p>
+      <w:r>
+        <w:t xml:space="preserve">On the other hand, Python does use a garbage collector, </w:t>
+      </w:r>
+      <w:r>
+        <w:t xml:space="preserve">which means that it doesn’t see the need to reclaim memory as long as there is enough memory elsewhere for new objects (memory is fungible). Non-fungible resources are specially treated using the </w:t>
+      </w:r>
+      <w:r>
+        <w:rPr>
+          <w:b/>
+        </w:rPr>
+        <w:t>with</w:t>
+      </w:r>
+      <w:r>
+        <w:t xml:space="preserve"> statement.</w:t>
+      </w:r>
+      <w:r>
+        <w:t xml:space="preserve"> (This is in contrast with C++, which treats all resources the same way.)</w:t>
+      </w:r>
+    </w:p>
+    <w:p/>
+    <w:p>
+      <w:r>
+        <w:t>(2)</w:t>
+      </w:r>
+      <w:r>
+        <w:tab/>
+        <w:t>Python doesn’t have stack variables (WAT?! O_O)</w:t>
+      </w:r>
+    </w:p>
+    <w:p/>
+    <w:p>
+      <w:r>
+        <w:t xml:space="preserve">“In C++ terms, </w:t>
+      </w:r>
+      <w:r>
+        <w:rPr>
+          <w:i/>
+        </w:rPr>
+        <w:t xml:space="preserve">everything </w:t>
+      </w:r>
+      <w:r>
+        <w:t xml:space="preserve">is a </w:t>
+      </w:r>
+      <w:r>
+        <w:rPr>
+          <w:b/>
+        </w:rPr>
+        <w:t>shared_ptr</w:t>
+      </w:r>
+      <w:r>
+        <w:t>”</w:t>
+      </w:r>
+    </w:p>
+    <w:p/>
+    <w:p>
+      <w:r>
+        <w:t>(3)</w:t>
+      </w:r>
+      <w:r>
+        <w:tab/>
+        <w:t>Scoping in Python works differently than in C++</w:t>
+      </w:r>
+    </w:p>
+    <w:p/>
+    <w:p>
+      <w:r>
+        <w:t>This makes RAII incompatible with Python, because RAII is based on scoping: associated heap-memory is released when an object goes out of scope.</w:t>
+      </w:r>
+    </w:p>
+    <w:p/>
+    <w:p>
+      <w:pPr>
+        <w:rPr>
+          <w:b/>
+        </w:rPr>
+      </w:pPr>
+      <w:r>
+        <w:rPr>
+          <w:b/>
+        </w:rPr>
+        <w:t>7</w:t>
+      </w:r>
+      <w:r>
+        <w:rPr>
+          <w:b/>
+        </w:rPr>
+        <w:tab/>
+        <w:t>Memory Management</w:t>
       </w:r>
       <w:bookmarkStart w:id="0" w:name="_GoBack"/>
       <w:bookmarkEnd w:id="0"/>

</xml_diff>